<commit_message>
Scrapes uncleaned data to csv
</commit_message>
<xml_diff>
--- a/Scrapy.docx
+++ b/Scrapy.docx
@@ -1,6 +1,6 @@
 
 <file path=word/document.xml><?xml version="1.0" encoding="utf-8"?>
-<w:document xmlns:wpc="http://schemas.microsoft.com/office/word/2010/wordprocessingCanvas" xmlns:cx="http://schemas.microsoft.com/office/drawing/2014/chartex" xmlns:cx1="http://schemas.microsoft.com/office/drawing/2015/9/8/chartex" xmlns:cx2="http://schemas.microsoft.com/office/drawing/2015/10/21/chartex" xmlns:cx3="http://schemas.microsoft.com/office/drawing/2016/5/9/chartex" xmlns:cx4="http://schemas.microsoft.com/office/drawing/2016/5/10/chartex" xmlns:cx5="http://schemas.microsoft.com/office/drawing/2016/5/11/chartex" xmlns:cx6="http://schemas.microsoft.com/office/drawing/2016/5/12/chartex" xmlns:cx7="http://schemas.microsoft.com/office/drawing/2016/5/13/chartex" xmlns:cx8="http://schemas.microsoft.com/office/drawing/2016/5/14/chartex" xmlns:mc="http://schemas.openxmlformats.org/markup-compatibility/2006" xmlns:aink="http://schemas.microsoft.com/office/drawing/2016/ink" xmlns:am3d="http://schemas.microsoft.com/office/drawing/2017/model3d" xmlns:o="urn:schemas-microsoft-com:office:office" xmlns:oel="http://schemas.microsoft.com/office/2019/extlst" xmlns:r="http://schemas.openxmlformats.org/officeDocument/2006/relationships" xmlns:m="http://schemas.openxmlformats.org/officeDocument/2006/math" xmlns:v="urn:schemas-microsoft-com:vml" xmlns:wp14="http://schemas.microsoft.com/office/word/2010/wordprocessingDrawing" xmlns:wp="http://schemas.openxmlformats.org/drawingml/2006/wordprocessingDrawing" xmlns:w10="urn:schemas-microsoft-com:office:word" xmlns:w="http://schemas.openxmlformats.org/wordprocessingml/2006/main" xmlns:w14="http://schemas.microsoft.com/office/word/2010/wordml" xmlns:w15="http://schemas.microsoft.com/office/word/2012/wordml" xmlns:w16cex="http://schemas.microsoft.com/office/word/2018/wordml/cex" xmlns:w16cid="http://schemas.microsoft.com/office/word/2016/wordml/cid" xmlns:w16="http://schemas.microsoft.com/office/word/2018/wordml" xmlns:w16du="http://schemas.microsoft.com/office/word/2023/wordml/word16du" xmlns:w16sdtdh="http://schemas.microsoft.com/office/word/2020/wordml/sdtdatahash" xmlns:w16se="http://schemas.microsoft.com/office/word/2015/wordml/symex" xmlns:wpg="http://schemas.microsoft.com/office/word/2010/wordprocessingGroup" xmlns:wpi="http://schemas.microsoft.com/office/word/2010/wordprocessingInk" xmlns:wne="http://schemas.microsoft.com/office/word/2006/wordml" xmlns:wps="http://schemas.microsoft.com/office/word/2010/wordprocessingShape" mc:Ignorable="w14 w15 w16se w16cid w16 w16cex w16sdtdh w16du wp14">
+<w:document xmlns:wpc="http://schemas.microsoft.com/office/word/2010/wordprocessingCanvas" xmlns:cx="http://schemas.microsoft.com/office/drawing/2014/chartex" xmlns:cx1="http://schemas.microsoft.com/office/drawing/2015/9/8/chartex" xmlns:cx2="http://schemas.microsoft.com/office/drawing/2015/10/21/chartex" xmlns:cx3="http://schemas.microsoft.com/office/drawing/2016/5/9/chartex" xmlns:cx4="http://schemas.microsoft.com/office/drawing/2016/5/10/chartex" xmlns:cx5="http://schemas.microsoft.com/office/drawing/2016/5/11/chartex" xmlns:cx6="http://schemas.microsoft.com/office/drawing/2016/5/12/chartex" xmlns:cx7="http://schemas.microsoft.com/office/drawing/2016/5/13/chartex" xmlns:cx8="http://schemas.microsoft.com/office/drawing/2016/5/14/chartex" xmlns:mc="http://schemas.openxmlformats.org/markup-compatibility/2006" xmlns:aink="http://schemas.microsoft.com/office/drawing/2016/ink" xmlns:am3d="http://schemas.microsoft.com/office/drawing/2017/model3d" xmlns:o="urn:schemas-microsoft-com:office:office" xmlns:oel="http://schemas.microsoft.com/office/2019/extlst" xmlns:r="http://schemas.openxmlformats.org/officeDocument/2006/relationships" xmlns:m="http://schemas.openxmlformats.org/officeDocument/2006/math" xmlns:v="urn:schemas-microsoft-com:vml" xmlns:wp14="http://schemas.microsoft.com/office/word/2010/wordprocessingDrawing" xmlns:wp="http://schemas.openxmlformats.org/drawingml/2006/wordprocessingDrawing" xmlns:w10="urn:schemas-microsoft-com:office:word" xmlns:w="http://schemas.openxmlformats.org/wordprocessingml/2006/main" xmlns:w14="http://schemas.microsoft.com/office/word/2010/wordml" xmlns:w15="http://schemas.microsoft.com/office/word/2012/wordml" xmlns:w16cex="http://schemas.microsoft.com/office/word/2018/wordml/cex" xmlns:w16cid="http://schemas.microsoft.com/office/word/2016/wordml/cid" xmlns:w16="http://schemas.microsoft.com/office/word/2018/wordml" xmlns:w16sdtdh="http://schemas.microsoft.com/office/word/2020/wordml/sdtdatahash" xmlns:w16se="http://schemas.microsoft.com/office/word/2015/wordml/symex" xmlns:wpg="http://schemas.microsoft.com/office/word/2010/wordprocessingGroup" xmlns:wpi="http://schemas.microsoft.com/office/word/2010/wordprocessingInk" xmlns:wne="http://schemas.microsoft.com/office/word/2006/wordml" xmlns:wps="http://schemas.microsoft.com/office/word/2010/wordprocessingShape" mc:Ignorable="w14 w15 w16se w16cid w16 w16cex w16sdtdh wp14">
   <w:body>
     <w:p>
       <w:pPr>
@@ -78,17 +78,12 @@
         <w:t xml:space="preserve">Shell = </w:t>
       </w:r>
       <w:proofErr w:type="spellStart"/>
-      <w:proofErr w:type="gramStart"/>
       <w:r>
         <w:t>iphython</w:t>
       </w:r>
       <w:proofErr w:type="spellEnd"/>
       <w:r>
-        <w:t xml:space="preserve">  (</w:t>
-      </w:r>
-      <w:proofErr w:type="gramEnd"/>
-      <w:r>
-        <w:t>under [settings])</w:t>
+        <w:t xml:space="preserve">  (under [settings])</w:t>
       </w:r>
     </w:p>
     <w:p>
@@ -240,14 +235,9 @@
         <w:t>Response.css</w:t>
       </w:r>
       <w:r>
-        <w:t>(‘&lt;tag</w:t>
-      </w:r>
-      <w:proofErr w:type="gramStart"/>
-      <w:r>
-        <w:t>&gt;.&lt;</w:t>
-      </w:r>
-      <w:proofErr w:type="spellStart"/>
-      <w:proofErr w:type="gramEnd"/>
+        <w:t>(‘&lt;tag&gt;.&lt;</w:t>
+      </w:r>
+      <w:proofErr w:type="spellStart"/>
       <w:r>
         <w:t>class_name</w:t>
       </w:r>
@@ -258,23 +248,15 @@
     </w:p>
     <w:p>
       <w:r>
-        <w:t>Response.css(‘&lt;tag</w:t>
-      </w:r>
-      <w:proofErr w:type="gramStart"/>
-      <w:r>
-        <w:t>&gt;.&lt;</w:t>
-      </w:r>
-      <w:proofErr w:type="spellStart"/>
-      <w:proofErr w:type="gramEnd"/>
+        <w:t>Response.css(‘&lt;tag&gt;.&lt;</w:t>
+      </w:r>
+      <w:proofErr w:type="spellStart"/>
       <w:r>
         <w:t>class_name</w:t>
       </w:r>
       <w:proofErr w:type="spellEnd"/>
       <w:r>
-        <w:t>&gt;’)</w:t>
-      </w:r>
-      <w:r>
-        <w:t>.get()    [To get the 1</w:t>
+        <w:t>&gt;’).get()    [To get the 1</w:t>
       </w:r>
       <w:r>
         <w:rPr>
@@ -320,18 +302,10 @@
         <w:t xml:space="preserve"> </w:t>
       </w:r>
       <w:r>
-        <w:t>&lt;tag</w:t>
-      </w:r>
-      <w:proofErr w:type="gramStart"/>
-      <w:r>
-        <w:t>&gt;</w:t>
-      </w:r>
-      <w:r>
-        <w:t>::</w:t>
-      </w:r>
-      <w:proofErr w:type="gramEnd"/>
-      <w:r>
-        <w:t>text’).get()</w:t>
+        <w:t>&lt;tag&gt;</w:t>
+      </w:r>
+      <w:r>
+        <w:t>::text’).get()</w:t>
       </w:r>
     </w:p>
     <w:p>
@@ -339,16 +313,8 @@
         <w:lastRenderedPageBreak/>
         <w:t xml:space="preserve"> </w:t>
       </w:r>
-      <w:proofErr w:type="gramStart"/>
-      <w:r>
-        <w:t>Book.css(</w:t>
-      </w:r>
-      <w:proofErr w:type="gramEnd"/>
-      <w:r>
-        <w:t>‘</w:t>
-      </w:r>
-      <w:r>
-        <w:t>.</w:t>
+      <w:r>
+        <w:t>Book.css(‘.</w:t>
       </w:r>
       <w:proofErr w:type="spellStart"/>
       <w:r>
@@ -364,10 +330,7 @@
       </w:r>
       <w:proofErr w:type="spellEnd"/>
       <w:r>
-        <w:t>::</w:t>
-      </w:r>
-      <w:r>
-        <w:t>text’).get()</w:t>
+        <w:t>::text’).get()</w:t>
       </w:r>
     </w:p>
     <w:p/>
@@ -389,18 +352,13 @@
       </w:r>
       <w:proofErr w:type="spellEnd"/>
       <w:r>
-        <w:t>’</w:t>
-      </w:r>
-      <w:proofErr w:type="gramStart"/>
-      <w:r>
-        <w:t>).</w:t>
+        <w:t>’).</w:t>
       </w:r>
       <w:proofErr w:type="spellStart"/>
       <w:r>
         <w:t>attrib</w:t>
       </w:r>
       <w:proofErr w:type="spellEnd"/>
-      <w:proofErr w:type="gramEnd"/>
       <w:r>
         <w:t>[‘&lt;</w:t>
       </w:r>
@@ -423,14 +381,9 @@
       </w:r>
       <w:proofErr w:type="spellEnd"/>
       <w:r>
-        <w:t xml:space="preserve"> &lt;tag</w:t>
-      </w:r>
-      <w:proofErr w:type="gramStart"/>
-      <w:r>
-        <w:t>&gt;::</w:t>
-      </w:r>
-      <w:proofErr w:type="spellStart"/>
-      <w:proofErr w:type="gramEnd"/>
+        <w:t xml:space="preserve"> &lt;tag&gt;::</w:t>
+      </w:r>
+      <w:proofErr w:type="spellStart"/>
       <w:r>
         <w:t>attr</w:t>
       </w:r>
@@ -462,12 +415,10 @@
         <w:t xml:space="preserve">Yield </w:t>
       </w:r>
       <w:proofErr w:type="spellStart"/>
-      <w:proofErr w:type="gramStart"/>
       <w:r>
         <w:t>response.follow</w:t>
       </w:r>
       <w:proofErr w:type="spellEnd"/>
-      <w:proofErr w:type="gramEnd"/>
       <w:r>
         <w:t>(</w:t>
       </w:r>
@@ -502,15 +453,7 @@
     </w:p>
     <w:p>
       <w:r>
-        <w:t>Response.xpath(“//&lt;tag&gt;[@class=’class_name’]/other_tags_classes/preceding-</w:t>
-      </w:r>
-      <w:proofErr w:type="gramStart"/>
-      <w:r>
-        <w:t>sibling::</w:t>
-      </w:r>
-      <w:proofErr w:type="gramEnd"/>
-      <w:r>
-        <w:t>li[no_of_back/forward_you_want_to_go]/ &lt;</w:t>
+        <w:t>Response.xpath(“//&lt;tag&gt;[@class=’class_name’]/other_tags_classes/preceding-sibling::li[no_of_back/forward_you_want_to_go]/ &lt;</w:t>
       </w:r>
       <w:proofErr w:type="spellStart"/>
       <w:r>
@@ -538,22 +481,10 @@
           <w:b/>
           <w:bCs/>
         </w:rPr>
-        <w:t>-</w:t>
-      </w:r>
-      <w:proofErr w:type="gramStart"/>
-      <w:r>
-        <w:rPr>
-          <w:b/>
-          <w:bCs/>
-        </w:rPr>
-        <w:t>sibling</w:t>
-      </w:r>
-      <w:r>
-        <w:t>::</w:t>
-      </w:r>
-      <w:proofErr w:type="gramEnd"/>
-      <w:r>
-        <w:t>li[no_of_back/forward_you_want_to_go]/ &lt;</w:t>
+        <w:t>-sibling</w:t>
+      </w:r>
+      <w:r>
+        <w:t>::li[no_of_back/forward_you_want_to_go]/ &lt;</w:t>
       </w:r>
       <w:proofErr w:type="spellStart"/>
       <w:r>
@@ -562,6 +493,109 @@
       <w:proofErr w:type="spellEnd"/>
       <w:r>
         <w:t>&gt;/text()’).get()</w:t>
+      </w:r>
+    </w:p>
+    <w:p/>
+    <w:p/>
+    <w:p>
+      <w:pPr>
+        <w:pStyle w:val="Heading1"/>
+      </w:pPr>
+      <w:r>
+        <w:t>Tables</w:t>
+      </w:r>
+    </w:p>
+    <w:p>
+      <w:pPr>
+        <w:pStyle w:val="ListParagraph"/>
+        <w:numPr>
+          <w:ilvl w:val="0"/>
+          <w:numId w:val="4"/>
+        </w:numPr>
+      </w:pPr>
+      <w:proofErr w:type="spellStart"/>
+      <w:r>
+        <w:t>Table_rows</w:t>
+      </w:r>
+      <w:proofErr w:type="spellEnd"/>
+      <w:r>
+        <w:t xml:space="preserve"> = response.css(“table tr”)</w:t>
+      </w:r>
+    </w:p>
+    <w:p>
+      <w:pPr>
+        <w:pStyle w:val="ListParagraph"/>
+        <w:numPr>
+          <w:ilvl w:val="0"/>
+          <w:numId w:val="4"/>
+        </w:numPr>
+      </w:pPr>
+      <w:proofErr w:type="spellStart"/>
+      <w:r>
+        <w:t>Table_rows</w:t>
+      </w:r>
+      <w:proofErr w:type="spellEnd"/>
+      <w:r>
+        <w:t>[index].</w:t>
+      </w:r>
+      <w:proofErr w:type="spellStart"/>
+      <w:r>
+        <w:t>css</w:t>
+      </w:r>
+      <w:proofErr w:type="spellEnd"/>
+      <w:r>
+        <w:t>(</w:t>
+      </w:r>
+      <w:proofErr w:type="spellStart"/>
+      <w:r>
+        <w:t>th</w:t>
+      </w:r>
+      <w:proofErr w:type="spellEnd"/>
+      <w:r>
+        <w:t>/td :: text’).get()</w:t>
+      </w:r>
+    </w:p>
+    <w:p>
+      <w:pPr>
+        <w:pStyle w:val="Heading1"/>
+      </w:pPr>
+      <w:r>
+        <w:t>To get the names of class</w:t>
+      </w:r>
+      <w:r>
+        <w:t>/id</w:t>
+      </w:r>
+    </w:p>
+    <w:p>
+      <w:r>
+        <w:t>Response.css(‘Path to the required tag’).</w:t>
+      </w:r>
+      <w:proofErr w:type="spellStart"/>
+      <w:r>
+        <w:t>attrib</w:t>
+      </w:r>
+      <w:proofErr w:type="spellEnd"/>
+      <w:r>
+        <w:t>[‘class’]</w:t>
+      </w:r>
+    </w:p>
+    <w:p>
+      <w:r>
+        <w:t>Response.css(‘Path to the required tag’).</w:t>
+      </w:r>
+      <w:proofErr w:type="spellStart"/>
+      <w:r>
+        <w:t>attrib</w:t>
+      </w:r>
+      <w:proofErr w:type="spellEnd"/>
+      <w:r>
+        <w:t>[‘</w:t>
+      </w:r>
+      <w:r>
+        <w:t>id</w:t>
+      </w:r>
+      <w:r>
+        <w:t>’]</w:t>
       </w:r>
     </w:p>
     <w:p/>
@@ -576,7 +610,7 @@
 </file>
 
 <file path=word/numbering.xml><?xml version="1.0" encoding="utf-8"?>
-<w:numbering xmlns:wpc="http://schemas.microsoft.com/office/word/2010/wordprocessingCanvas" xmlns:cx="http://schemas.microsoft.com/office/drawing/2014/chartex" xmlns:cx1="http://schemas.microsoft.com/office/drawing/2015/9/8/chartex" xmlns:cx2="http://schemas.microsoft.com/office/drawing/2015/10/21/chartex" xmlns:cx3="http://schemas.microsoft.com/office/drawing/2016/5/9/chartex" xmlns:cx4="http://schemas.microsoft.com/office/drawing/2016/5/10/chartex" xmlns:cx5="http://schemas.microsoft.com/office/drawing/2016/5/11/chartex" xmlns:cx6="http://schemas.microsoft.com/office/drawing/2016/5/12/chartex" xmlns:cx7="http://schemas.microsoft.com/office/drawing/2016/5/13/chartex" xmlns:cx8="http://schemas.microsoft.com/office/drawing/2016/5/14/chartex" xmlns:mc="http://schemas.openxmlformats.org/markup-compatibility/2006" xmlns:aink="http://schemas.microsoft.com/office/drawing/2016/ink" xmlns:am3d="http://schemas.microsoft.com/office/drawing/2017/model3d" xmlns:o="urn:schemas-microsoft-com:office:office" xmlns:oel="http://schemas.microsoft.com/office/2019/extlst" xmlns:r="http://schemas.openxmlformats.org/officeDocument/2006/relationships" xmlns:m="http://schemas.openxmlformats.org/officeDocument/2006/math" xmlns:v="urn:schemas-microsoft-com:vml" xmlns:wp14="http://schemas.microsoft.com/office/word/2010/wordprocessingDrawing" xmlns:wp="http://schemas.openxmlformats.org/drawingml/2006/wordprocessingDrawing" xmlns:w10="urn:schemas-microsoft-com:office:word" xmlns:w="http://schemas.openxmlformats.org/wordprocessingml/2006/main" xmlns:w14="http://schemas.microsoft.com/office/word/2010/wordml" xmlns:w15="http://schemas.microsoft.com/office/word/2012/wordml" xmlns:w16cex="http://schemas.microsoft.com/office/word/2018/wordml/cex" xmlns:w16cid="http://schemas.microsoft.com/office/word/2016/wordml/cid" xmlns:w16="http://schemas.microsoft.com/office/word/2018/wordml" xmlns:w16du="http://schemas.microsoft.com/office/word/2023/wordml/word16du" xmlns:w16sdtdh="http://schemas.microsoft.com/office/word/2020/wordml/sdtdatahash" xmlns:w16se="http://schemas.microsoft.com/office/word/2015/wordml/symex" xmlns:wpg="http://schemas.microsoft.com/office/word/2010/wordprocessingGroup" xmlns:wpi="http://schemas.microsoft.com/office/word/2010/wordprocessingInk" xmlns:wne="http://schemas.microsoft.com/office/word/2006/wordml" xmlns:wps="http://schemas.microsoft.com/office/word/2010/wordprocessingShape" mc:Ignorable="w14 w15 w16se w16cid w16 w16cex w16sdtdh w16du wp14">
+<w:numbering xmlns:wpc="http://schemas.microsoft.com/office/word/2010/wordprocessingCanvas" xmlns:cx="http://schemas.microsoft.com/office/drawing/2014/chartex" xmlns:cx1="http://schemas.microsoft.com/office/drawing/2015/9/8/chartex" xmlns:cx2="http://schemas.microsoft.com/office/drawing/2015/10/21/chartex" xmlns:cx3="http://schemas.microsoft.com/office/drawing/2016/5/9/chartex" xmlns:cx4="http://schemas.microsoft.com/office/drawing/2016/5/10/chartex" xmlns:cx5="http://schemas.microsoft.com/office/drawing/2016/5/11/chartex" xmlns:cx6="http://schemas.microsoft.com/office/drawing/2016/5/12/chartex" xmlns:cx7="http://schemas.microsoft.com/office/drawing/2016/5/13/chartex" xmlns:cx8="http://schemas.microsoft.com/office/drawing/2016/5/14/chartex" xmlns:mc="http://schemas.openxmlformats.org/markup-compatibility/2006" xmlns:aink="http://schemas.microsoft.com/office/drawing/2016/ink" xmlns:am3d="http://schemas.microsoft.com/office/drawing/2017/model3d" xmlns:o="urn:schemas-microsoft-com:office:office" xmlns:oel="http://schemas.microsoft.com/office/2019/extlst" xmlns:r="http://schemas.openxmlformats.org/officeDocument/2006/relationships" xmlns:m="http://schemas.openxmlformats.org/officeDocument/2006/math" xmlns:v="urn:schemas-microsoft-com:vml" xmlns:wp14="http://schemas.microsoft.com/office/word/2010/wordprocessingDrawing" xmlns:wp="http://schemas.openxmlformats.org/drawingml/2006/wordprocessingDrawing" xmlns:w10="urn:schemas-microsoft-com:office:word" xmlns:w="http://schemas.openxmlformats.org/wordprocessingml/2006/main" xmlns:w14="http://schemas.microsoft.com/office/word/2010/wordml" xmlns:w15="http://schemas.microsoft.com/office/word/2012/wordml" xmlns:w16cex="http://schemas.microsoft.com/office/word/2018/wordml/cex" xmlns:w16cid="http://schemas.microsoft.com/office/word/2016/wordml/cid" xmlns:w16="http://schemas.microsoft.com/office/word/2018/wordml" xmlns:w16sdtdh="http://schemas.microsoft.com/office/word/2020/wordml/sdtdatahash" xmlns:w16se="http://schemas.microsoft.com/office/word/2015/wordml/symex" xmlns:wpg="http://schemas.microsoft.com/office/word/2010/wordprocessingGroup" xmlns:wpi="http://schemas.microsoft.com/office/word/2010/wordprocessingInk" xmlns:wne="http://schemas.microsoft.com/office/word/2006/wordml" xmlns:wps="http://schemas.microsoft.com/office/word/2010/wordprocessingShape" mc:Ignorable="w14 w15 w16se w16cid w16 w16cex w16sdtdh wp14">
   <w:abstractNum w:abstractNumId="0" w15:restartNumberingAfterBreak="0">
     <w:nsid w:val="0AB90E85"/>
     <w:multiLevelType w:val="hybridMultilevel"/>
@@ -804,6 +838,119 @@
     </w:lvl>
   </w:abstractNum>
   <w:abstractNum w:abstractNumId="2" w15:restartNumberingAfterBreak="0">
+    <w:nsid w:val="2146357F"/>
+    <w:multiLevelType w:val="hybridMultilevel"/>
+    <w:tmpl w:val="07F468C2"/>
+    <w:lvl w:ilvl="0" w:tplc="04090001">
+      <w:start w:val="1"/>
+      <w:numFmt w:val="bullet"/>
+      <w:lvlText w:val=""/>
+      <w:lvlJc w:val="left"/>
+      <w:pPr>
+        <w:ind w:left="720" w:hanging="360"/>
+      </w:pPr>
+      <w:rPr>
+        <w:rFonts w:ascii="Symbol" w:hAnsi="Symbol" w:hint="default"/>
+      </w:rPr>
+    </w:lvl>
+    <w:lvl w:ilvl="1" w:tplc="04090003" w:tentative="1">
+      <w:start w:val="1"/>
+      <w:numFmt w:val="bullet"/>
+      <w:lvlText w:val="o"/>
+      <w:lvlJc w:val="left"/>
+      <w:pPr>
+        <w:ind w:left="1440" w:hanging="360"/>
+      </w:pPr>
+      <w:rPr>
+        <w:rFonts w:ascii="Courier New" w:hAnsi="Courier New" w:cs="Courier New" w:hint="default"/>
+      </w:rPr>
+    </w:lvl>
+    <w:lvl w:ilvl="2" w:tplc="04090005" w:tentative="1">
+      <w:start w:val="1"/>
+      <w:numFmt w:val="bullet"/>
+      <w:lvlText w:val=""/>
+      <w:lvlJc w:val="left"/>
+      <w:pPr>
+        <w:ind w:left="2160" w:hanging="360"/>
+      </w:pPr>
+      <w:rPr>
+        <w:rFonts w:ascii="Wingdings" w:hAnsi="Wingdings" w:hint="default"/>
+      </w:rPr>
+    </w:lvl>
+    <w:lvl w:ilvl="3" w:tplc="04090001" w:tentative="1">
+      <w:start w:val="1"/>
+      <w:numFmt w:val="bullet"/>
+      <w:lvlText w:val=""/>
+      <w:lvlJc w:val="left"/>
+      <w:pPr>
+        <w:ind w:left="2880" w:hanging="360"/>
+      </w:pPr>
+      <w:rPr>
+        <w:rFonts w:ascii="Symbol" w:hAnsi="Symbol" w:hint="default"/>
+      </w:rPr>
+    </w:lvl>
+    <w:lvl w:ilvl="4" w:tplc="04090003" w:tentative="1">
+      <w:start w:val="1"/>
+      <w:numFmt w:val="bullet"/>
+      <w:lvlText w:val="o"/>
+      <w:lvlJc w:val="left"/>
+      <w:pPr>
+        <w:ind w:left="3600" w:hanging="360"/>
+      </w:pPr>
+      <w:rPr>
+        <w:rFonts w:ascii="Courier New" w:hAnsi="Courier New" w:cs="Courier New" w:hint="default"/>
+      </w:rPr>
+    </w:lvl>
+    <w:lvl w:ilvl="5" w:tplc="04090005" w:tentative="1">
+      <w:start w:val="1"/>
+      <w:numFmt w:val="bullet"/>
+      <w:lvlText w:val=""/>
+      <w:lvlJc w:val="left"/>
+      <w:pPr>
+        <w:ind w:left="4320" w:hanging="360"/>
+      </w:pPr>
+      <w:rPr>
+        <w:rFonts w:ascii="Wingdings" w:hAnsi="Wingdings" w:hint="default"/>
+      </w:rPr>
+    </w:lvl>
+    <w:lvl w:ilvl="6" w:tplc="04090001" w:tentative="1">
+      <w:start w:val="1"/>
+      <w:numFmt w:val="bullet"/>
+      <w:lvlText w:val=""/>
+      <w:lvlJc w:val="left"/>
+      <w:pPr>
+        <w:ind w:left="5040" w:hanging="360"/>
+      </w:pPr>
+      <w:rPr>
+        <w:rFonts w:ascii="Symbol" w:hAnsi="Symbol" w:hint="default"/>
+      </w:rPr>
+    </w:lvl>
+    <w:lvl w:ilvl="7" w:tplc="04090003" w:tentative="1">
+      <w:start w:val="1"/>
+      <w:numFmt w:val="bullet"/>
+      <w:lvlText w:val="o"/>
+      <w:lvlJc w:val="left"/>
+      <w:pPr>
+        <w:ind w:left="5760" w:hanging="360"/>
+      </w:pPr>
+      <w:rPr>
+        <w:rFonts w:ascii="Courier New" w:hAnsi="Courier New" w:cs="Courier New" w:hint="default"/>
+      </w:rPr>
+    </w:lvl>
+    <w:lvl w:ilvl="8" w:tplc="04090005" w:tentative="1">
+      <w:start w:val="1"/>
+      <w:numFmt w:val="bullet"/>
+      <w:lvlText w:val=""/>
+      <w:lvlJc w:val="left"/>
+      <w:pPr>
+        <w:ind w:left="6480" w:hanging="360"/>
+      </w:pPr>
+      <w:rPr>
+        <w:rFonts w:ascii="Wingdings" w:hAnsi="Wingdings" w:hint="default"/>
+      </w:rPr>
+    </w:lvl>
+  </w:abstractNum>
+  <w:abstractNum w:abstractNumId="3" w15:restartNumberingAfterBreak="0">
     <w:nsid w:val="5F8240D9"/>
     <w:multiLevelType w:val="hybridMultilevel"/>
     <w:tmpl w:val="FB2EAEF8"/>
@@ -923,13 +1070,16 @@
     <w:abstractNumId w:val="0"/>
   </w:num>
   <w:num w:numId="3" w16cid:durableId="862939338">
+    <w:abstractNumId w:val="3"/>
+  </w:num>
+  <w:num w:numId="4" w16cid:durableId="1319112234">
     <w:abstractNumId w:val="2"/>
   </w:num>
 </w:numbering>
 </file>
 
 <file path=word/styles.xml><?xml version="1.0" encoding="utf-8"?>
-<w:styles xmlns:mc="http://schemas.openxmlformats.org/markup-compatibility/2006" xmlns:r="http://schemas.openxmlformats.org/officeDocument/2006/relationships" xmlns:w="http://schemas.openxmlformats.org/wordprocessingml/2006/main" xmlns:w14="http://schemas.microsoft.com/office/word/2010/wordml" xmlns:w15="http://schemas.microsoft.com/office/word/2012/wordml" xmlns:w16cex="http://schemas.microsoft.com/office/word/2018/wordml/cex" xmlns:w16cid="http://schemas.microsoft.com/office/word/2016/wordml/cid" xmlns:w16="http://schemas.microsoft.com/office/word/2018/wordml" xmlns:w16du="http://schemas.microsoft.com/office/word/2023/wordml/word16du" xmlns:w16sdtdh="http://schemas.microsoft.com/office/word/2020/wordml/sdtdatahash" xmlns:w16se="http://schemas.microsoft.com/office/word/2015/wordml/symex" mc:Ignorable="w14 w15 w16se w16cid w16 w16cex w16sdtdh w16du">
+<w:styles xmlns:mc="http://schemas.openxmlformats.org/markup-compatibility/2006" xmlns:r="http://schemas.openxmlformats.org/officeDocument/2006/relationships" xmlns:w="http://schemas.openxmlformats.org/wordprocessingml/2006/main" xmlns:w14="http://schemas.microsoft.com/office/word/2010/wordml" xmlns:w15="http://schemas.microsoft.com/office/word/2012/wordml" xmlns:w16cex="http://schemas.microsoft.com/office/word/2018/wordml/cex" xmlns:w16cid="http://schemas.microsoft.com/office/word/2016/wordml/cid" xmlns:w16="http://schemas.microsoft.com/office/word/2018/wordml" xmlns:w16sdtdh="http://schemas.microsoft.com/office/word/2020/wordml/sdtdatahash" xmlns:w16se="http://schemas.microsoft.com/office/word/2015/wordml/symex" mc:Ignorable="w14 w15 w16se w16cid w16 w16cex w16sdtdh">
   <w:docDefaults>
     <w:rPrDefault>
       <w:rPr>

</xml_diff>

<commit_message>
Using Pipelines and Bookitems to Clean the data
</commit_message>
<xml_diff>
--- a/Scrapy.docx
+++ b/Scrapy.docx
@@ -78,12 +78,17 @@
         <w:t xml:space="preserve">Shell = </w:t>
       </w:r>
       <w:proofErr w:type="spellStart"/>
+      <w:proofErr w:type="gramStart"/>
       <w:r>
         <w:t>iphython</w:t>
       </w:r>
       <w:proofErr w:type="spellEnd"/>
       <w:r>
-        <w:t xml:space="preserve">  (under [settings])</w:t>
+        <w:t xml:space="preserve">  (</w:t>
+      </w:r>
+      <w:proofErr w:type="gramEnd"/>
+      <w:r>
+        <w:t>under [settings])</w:t>
       </w:r>
     </w:p>
     <w:p>
@@ -235,9 +240,14 @@
         <w:t>Response.css</w:t>
       </w:r>
       <w:r>
-        <w:t>(‘&lt;tag&gt;.&lt;</w:t>
-      </w:r>
-      <w:proofErr w:type="spellStart"/>
+        <w:t>(‘&lt;tag</w:t>
+      </w:r>
+      <w:proofErr w:type="gramStart"/>
+      <w:r>
+        <w:t>&gt;.&lt;</w:t>
+      </w:r>
+      <w:proofErr w:type="spellStart"/>
+      <w:proofErr w:type="gramEnd"/>
       <w:r>
         <w:t>class_name</w:t>
       </w:r>
@@ -248,9 +258,14 @@
     </w:p>
     <w:p>
       <w:r>
-        <w:t>Response.css(‘&lt;tag&gt;.&lt;</w:t>
-      </w:r>
-      <w:proofErr w:type="spellStart"/>
+        <w:t>Response.css(‘&lt;tag</w:t>
+      </w:r>
+      <w:proofErr w:type="gramStart"/>
+      <w:r>
+        <w:t>&gt;.&lt;</w:t>
+      </w:r>
+      <w:proofErr w:type="spellStart"/>
+      <w:proofErr w:type="gramEnd"/>
       <w:r>
         <w:t>class_name</w:t>
       </w:r>
@@ -302,10 +317,18 @@
         <w:t xml:space="preserve"> </w:t>
       </w:r>
       <w:r>
-        <w:t>&lt;tag&gt;</w:t>
-      </w:r>
-      <w:r>
-        <w:t>::text’).get()</w:t>
+        <w:t>&lt;tag</w:t>
+      </w:r>
+      <w:proofErr w:type="gramStart"/>
+      <w:r>
+        <w:t>&gt;</w:t>
+      </w:r>
+      <w:r>
+        <w:t>::</w:t>
+      </w:r>
+      <w:proofErr w:type="gramEnd"/>
+      <w:r>
+        <w:t>text’).get()</w:t>
       </w:r>
     </w:p>
     <w:p>
@@ -313,8 +336,13 @@
         <w:lastRenderedPageBreak/>
         <w:t xml:space="preserve"> </w:t>
       </w:r>
-      <w:r>
-        <w:t>Book.css(‘.</w:t>
+      <w:proofErr w:type="gramStart"/>
+      <w:r>
+        <w:t>Book.css(</w:t>
+      </w:r>
+      <w:proofErr w:type="gramEnd"/>
+      <w:r>
+        <w:t>‘.</w:t>
       </w:r>
       <w:proofErr w:type="spellStart"/>
       <w:r>
@@ -352,13 +380,18 @@
       </w:r>
       <w:proofErr w:type="spellEnd"/>
       <w:r>
-        <w:t>’).</w:t>
+        <w:t>’</w:t>
+      </w:r>
+      <w:proofErr w:type="gramStart"/>
+      <w:r>
+        <w:t>).</w:t>
       </w:r>
       <w:proofErr w:type="spellStart"/>
       <w:r>
         <w:t>attrib</w:t>
       </w:r>
       <w:proofErr w:type="spellEnd"/>
+      <w:proofErr w:type="gramEnd"/>
       <w:r>
         <w:t>[‘&lt;</w:t>
       </w:r>
@@ -381,9 +414,14 @@
       </w:r>
       <w:proofErr w:type="spellEnd"/>
       <w:r>
-        <w:t xml:space="preserve"> &lt;tag&gt;::</w:t>
-      </w:r>
-      <w:proofErr w:type="spellStart"/>
+        <w:t xml:space="preserve"> &lt;tag</w:t>
+      </w:r>
+      <w:proofErr w:type="gramStart"/>
+      <w:r>
+        <w:t>&gt;::</w:t>
+      </w:r>
+      <w:proofErr w:type="spellStart"/>
+      <w:proofErr w:type="gramEnd"/>
       <w:r>
         <w:t>attr</w:t>
       </w:r>
@@ -415,10 +453,12 @@
         <w:t xml:space="preserve">Yield </w:t>
       </w:r>
       <w:proofErr w:type="spellStart"/>
+      <w:proofErr w:type="gramStart"/>
       <w:r>
         <w:t>response.follow</w:t>
       </w:r>
       <w:proofErr w:type="spellEnd"/>
+      <w:proofErr w:type="gramEnd"/>
       <w:r>
         <w:t>(</w:t>
       </w:r>
@@ -453,7 +493,15 @@
     </w:p>
     <w:p>
       <w:r>
-        <w:t>Response.xpath(“//&lt;tag&gt;[@class=’class_name’]/other_tags_classes/preceding-sibling::li[no_of_back/forward_you_want_to_go]/ &lt;</w:t>
+        <w:t>Response.xpath(“//&lt;tag&gt;[@class=’class_name’]/other_tags_classes/preceding-</w:t>
+      </w:r>
+      <w:proofErr w:type="gramStart"/>
+      <w:r>
+        <w:t>sibling::</w:t>
+      </w:r>
+      <w:proofErr w:type="gramEnd"/>
+      <w:r>
+        <w:t>li[no_of_back/forward_you_want_to_go]/ &lt;</w:t>
       </w:r>
       <w:proofErr w:type="spellStart"/>
       <w:r>
@@ -481,10 +529,22 @@
           <w:b/>
           <w:bCs/>
         </w:rPr>
-        <w:t>-sibling</w:t>
-      </w:r>
-      <w:r>
-        <w:t>::li[no_of_back/forward_you_want_to_go]/ &lt;</w:t>
+        <w:t>-</w:t>
+      </w:r>
+      <w:proofErr w:type="gramStart"/>
+      <w:r>
+        <w:rPr>
+          <w:b/>
+          <w:bCs/>
+        </w:rPr>
+        <w:t>sibling</w:t>
+      </w:r>
+      <w:r>
+        <w:t>::</w:t>
+      </w:r>
+      <w:proofErr w:type="gramEnd"/>
+      <w:r>
+        <w:t>li[no_of_back/forward_you_want_to_go]/ &lt;</w:t>
       </w:r>
       <w:proofErr w:type="spellStart"/>
       <w:r>
@@ -519,7 +579,15 @@
       </w:r>
       <w:proofErr w:type="spellEnd"/>
       <w:r>
-        <w:t xml:space="preserve"> = response.css(“table tr”)</w:t>
+        <w:t xml:space="preserve"> = </w:t>
+      </w:r>
+      <w:proofErr w:type="gramStart"/>
+      <w:r>
+        <w:t>response.css(</w:t>
+      </w:r>
+      <w:proofErr w:type="gramEnd"/>
+      <w:r>
+        <w:t>“table tr”)</w:t>
       </w:r>
     </w:p>
     <w:p>
@@ -539,6 +607,7 @@
         <w:t>[index].</w:t>
       </w:r>
       <w:proofErr w:type="spellStart"/>
+      <w:proofErr w:type="gramStart"/>
       <w:r>
         <w:t>css</w:t>
       </w:r>
@@ -547,6 +616,7 @@
         <w:t>(</w:t>
       </w:r>
       <w:proofErr w:type="spellStart"/>
+      <w:proofErr w:type="gramEnd"/>
       <w:r>
         <w:t>th</w:t>
       </w:r>
@@ -567,8 +637,13 @@
       </w:r>
     </w:p>
     <w:p>
-      <w:r>
-        <w:t>Response.css(‘Path to the required tag’).</w:t>
+      <w:proofErr w:type="gramStart"/>
+      <w:r>
+        <w:t>Response.css(</w:t>
+      </w:r>
+      <w:proofErr w:type="gramEnd"/>
+      <w:r>
+        <w:t>‘Path to the required tag’).</w:t>
       </w:r>
       <w:proofErr w:type="spellStart"/>
       <w:r>
@@ -580,8 +655,13 @@
       </w:r>
     </w:p>
     <w:p>
-      <w:r>
-        <w:t>Response.css(‘Path to the required tag’).</w:t>
+      <w:proofErr w:type="gramStart"/>
+      <w:r>
+        <w:t>Response.css(</w:t>
+      </w:r>
+      <w:proofErr w:type="gramEnd"/>
+      <w:r>
+        <w:t>‘Path to the required tag’).</w:t>
       </w:r>
       <w:proofErr w:type="spellStart"/>
       <w:r>
@@ -598,6 +678,541 @@
         <w:t>’]</w:t>
       </w:r>
     </w:p>
+    <w:p/>
+    <w:p>
+      <w:pPr>
+        <w:pStyle w:val="Heading1"/>
+      </w:pPr>
+      <w:r>
+        <w:lastRenderedPageBreak/>
+        <w:t>To get output in a file</w:t>
+      </w:r>
+    </w:p>
+    <w:p>
+      <w:r>
+        <w:t>Scrapy crawl &lt;</w:t>
+      </w:r>
+      <w:proofErr w:type="spellStart"/>
+      <w:r>
+        <w:t>spidername</w:t>
+      </w:r>
+      <w:proofErr w:type="spellEnd"/>
+      <w:r>
+        <w:t>&gt;-o &lt;filename&gt;.csv</w:t>
+      </w:r>
+    </w:p>
+    <w:p/>
+    <w:p/>
+    <w:p>
+      <w:pPr>
+        <w:pStyle w:val="Heading1"/>
+      </w:pPr>
+      <w:r>
+        <w:t>Items.py</w:t>
+      </w:r>
+    </w:p>
+    <w:p>
+      <w:r>
+        <w:t xml:space="preserve">Define class for </w:t>
+      </w:r>
+      <w:proofErr w:type="gramStart"/>
+      <w:r>
+        <w:t>items .</w:t>
+      </w:r>
+      <w:proofErr w:type="gramEnd"/>
+      <w:r>
+        <w:t xml:space="preserve"> for </w:t>
+      </w:r>
+      <w:proofErr w:type="spellStart"/>
+      <w:r>
+        <w:t>eg</w:t>
+      </w:r>
+      <w:proofErr w:type="spellEnd"/>
+    </w:p>
+    <w:p>
+      <w:r>
+        <w:t xml:space="preserve">class </w:t>
+      </w:r>
+      <w:proofErr w:type="spellStart"/>
+      <w:r>
+        <w:t>BookItem</w:t>
+      </w:r>
+      <w:proofErr w:type="spellEnd"/>
+      <w:r>
+        <w:t>(</w:t>
+      </w:r>
+      <w:proofErr w:type="spellStart"/>
+      <w:proofErr w:type="gramStart"/>
+      <w:r>
+        <w:t>scrapy.Item</w:t>
+      </w:r>
+      <w:proofErr w:type="spellEnd"/>
+      <w:proofErr w:type="gramEnd"/>
+      <w:r>
+        <w:t>):</w:t>
+      </w:r>
+    </w:p>
+    <w:p>
+      <w:pPr>
+        <w:pStyle w:val="ListParagraph"/>
+        <w:numPr>
+          <w:ilvl w:val="0"/>
+          <w:numId w:val="5"/>
+        </w:numPr>
+        <w:spacing w:line="240" w:lineRule="auto"/>
+      </w:pPr>
+      <w:proofErr w:type="spellStart"/>
+      <w:r>
+        <w:t>url</w:t>
+      </w:r>
+      <w:proofErr w:type="spellEnd"/>
+      <w:r>
+        <w:t xml:space="preserve"> = </w:t>
+      </w:r>
+      <w:proofErr w:type="spellStart"/>
+      <w:proofErr w:type="gramStart"/>
+      <w:r>
+        <w:t>scrapy.Field</w:t>
+      </w:r>
+      <w:proofErr w:type="spellEnd"/>
+      <w:proofErr w:type="gramEnd"/>
+      <w:r>
+        <w:t>()</w:t>
+      </w:r>
+    </w:p>
+    <w:p>
+      <w:pPr>
+        <w:pStyle w:val="ListParagraph"/>
+        <w:numPr>
+          <w:ilvl w:val="0"/>
+          <w:numId w:val="5"/>
+        </w:numPr>
+        <w:spacing w:line="240" w:lineRule="auto"/>
+      </w:pPr>
+      <w:r>
+        <w:t xml:space="preserve">title= </w:t>
+      </w:r>
+      <w:proofErr w:type="spellStart"/>
+      <w:proofErr w:type="gramStart"/>
+      <w:r>
+        <w:t>scrapy.Field</w:t>
+      </w:r>
+      <w:proofErr w:type="spellEnd"/>
+      <w:proofErr w:type="gramEnd"/>
+      <w:r>
+        <w:t>()</w:t>
+      </w:r>
+    </w:p>
+    <w:p>
+      <w:pPr>
+        <w:pStyle w:val="ListParagraph"/>
+        <w:numPr>
+          <w:ilvl w:val="0"/>
+          <w:numId w:val="5"/>
+        </w:numPr>
+        <w:spacing w:line="240" w:lineRule="auto"/>
+      </w:pPr>
+      <w:proofErr w:type="spellStart"/>
+      <w:r>
+        <w:t>product_type</w:t>
+      </w:r>
+      <w:proofErr w:type="spellEnd"/>
+      <w:r>
+        <w:t xml:space="preserve"> = </w:t>
+      </w:r>
+      <w:proofErr w:type="spellStart"/>
+      <w:proofErr w:type="gramStart"/>
+      <w:r>
+        <w:t>scrapy.Field</w:t>
+      </w:r>
+      <w:proofErr w:type="spellEnd"/>
+      <w:proofErr w:type="gramEnd"/>
+      <w:r>
+        <w:t>()</w:t>
+      </w:r>
+    </w:p>
+    <w:p>
+      <w:pPr>
+        <w:pStyle w:val="ListParagraph"/>
+        <w:numPr>
+          <w:ilvl w:val="0"/>
+          <w:numId w:val="5"/>
+        </w:numPr>
+        <w:spacing w:line="240" w:lineRule="auto"/>
+      </w:pPr>
+      <w:proofErr w:type="spellStart"/>
+      <w:r>
+        <w:t>Total_price</w:t>
+      </w:r>
+      <w:proofErr w:type="spellEnd"/>
+      <w:r>
+        <w:t xml:space="preserve"> = </w:t>
+      </w:r>
+      <w:proofErr w:type="spellStart"/>
+      <w:proofErr w:type="gramStart"/>
+      <w:r>
+        <w:t>scrapy.Field</w:t>
+      </w:r>
+      <w:proofErr w:type="spellEnd"/>
+      <w:proofErr w:type="gramEnd"/>
+      <w:r>
+        <w:t>()</w:t>
+      </w:r>
+    </w:p>
+    <w:p>
+      <w:pPr>
+        <w:pStyle w:val="ListParagraph"/>
+        <w:numPr>
+          <w:ilvl w:val="0"/>
+          <w:numId w:val="5"/>
+        </w:numPr>
+        <w:spacing w:line="240" w:lineRule="auto"/>
+      </w:pPr>
+      <w:r>
+        <w:t>tax =</w:t>
+      </w:r>
+      <w:proofErr w:type="spellStart"/>
+      <w:proofErr w:type="gramStart"/>
+      <w:r>
+        <w:t>scrapy.Field</w:t>
+      </w:r>
+      <w:proofErr w:type="spellEnd"/>
+      <w:proofErr w:type="gramEnd"/>
+      <w:r>
+        <w:t>()</w:t>
+      </w:r>
+    </w:p>
+    <w:p>
+      <w:r>
+        <w:rPr>
+          <w:b/>
+          <w:bCs/>
+        </w:rPr>
+        <w:t xml:space="preserve">To </w:t>
+      </w:r>
+      <w:r>
+        <w:rPr>
+          <w:b/>
+          <w:bCs/>
+        </w:rPr>
+        <w:t>I</w:t>
+      </w:r>
+      <w:r>
+        <w:rPr>
+          <w:b/>
+          <w:bCs/>
+        </w:rPr>
+        <w:t>mport:</w:t>
+      </w:r>
+      <w:r>
+        <w:t xml:space="preserve"> </w:t>
+      </w:r>
+      <w:r>
+        <w:t xml:space="preserve">from </w:t>
+      </w:r>
+      <w:proofErr w:type="spellStart"/>
+      <w:r>
+        <w:t>Bookscraper.items</w:t>
+      </w:r>
+      <w:proofErr w:type="spellEnd"/>
+      <w:r>
+        <w:t xml:space="preserve"> import </w:t>
+      </w:r>
+      <w:proofErr w:type="spellStart"/>
+      <w:r>
+        <w:t>BookItem</w:t>
+      </w:r>
+      <w:proofErr w:type="spellEnd"/>
+    </w:p>
+    <w:p>
+      <w:r>
+        <w:rPr>
+          <w:b/>
+          <w:bCs/>
+        </w:rPr>
+        <w:t xml:space="preserve">Usage: </w:t>
+      </w:r>
+      <w:proofErr w:type="spellStart"/>
+      <w:r>
+        <w:t>book_item</w:t>
+      </w:r>
+      <w:proofErr w:type="spellEnd"/>
+      <w:r>
+        <w:t xml:space="preserve"> = </w:t>
+      </w:r>
+      <w:proofErr w:type="spellStart"/>
+      <w:proofErr w:type="gramStart"/>
+      <w:r>
+        <w:t>BookItem</w:t>
+      </w:r>
+      <w:proofErr w:type="spellEnd"/>
+      <w:r>
+        <w:t>(</w:t>
+      </w:r>
+      <w:proofErr w:type="gramEnd"/>
+      <w:r>
+        <w:t>)</w:t>
+      </w:r>
+    </w:p>
+    <w:p>
+      <w:pPr>
+        <w:pStyle w:val="ListParagraph"/>
+        <w:numPr>
+          <w:ilvl w:val="0"/>
+          <w:numId w:val="6"/>
+        </w:numPr>
+      </w:pPr>
+      <w:proofErr w:type="spellStart"/>
+      <w:r>
+        <w:t>book_item</w:t>
+      </w:r>
+      <w:proofErr w:type="spellEnd"/>
+      <w:r>
+        <w:t>['</w:t>
+      </w:r>
+      <w:proofErr w:type="spellStart"/>
+      <w:r>
+        <w:t>url</w:t>
+      </w:r>
+      <w:proofErr w:type="spellEnd"/>
+      <w:r>
+        <w:t>'] = response.url</w:t>
+      </w:r>
+    </w:p>
+    <w:p>
+      <w:pPr>
+        <w:pStyle w:val="ListParagraph"/>
+        <w:numPr>
+          <w:ilvl w:val="0"/>
+          <w:numId w:val="6"/>
+        </w:numPr>
+      </w:pPr>
+      <w:proofErr w:type="spellStart"/>
+      <w:r>
+        <w:t>book_item</w:t>
+      </w:r>
+      <w:proofErr w:type="spellEnd"/>
+      <w:r>
+        <w:t xml:space="preserve">['title'] = </w:t>
+      </w:r>
+      <w:proofErr w:type="gramStart"/>
+      <w:r>
+        <w:t>response.css(</w:t>
+      </w:r>
+      <w:proofErr w:type="gramEnd"/>
+      <w:r>
+        <w:t>'.</w:t>
+      </w:r>
+      <w:proofErr w:type="spellStart"/>
+      <w:r>
+        <w:t>product_main</w:t>
+      </w:r>
+      <w:proofErr w:type="spellEnd"/>
+      <w:r>
+        <w:t xml:space="preserve"> h1::text').get()</w:t>
+      </w:r>
+    </w:p>
+    <w:p>
+      <w:pPr>
+        <w:pStyle w:val="ListParagraph"/>
+        <w:numPr>
+          <w:ilvl w:val="0"/>
+          <w:numId w:val="6"/>
+        </w:numPr>
+      </w:pPr>
+      <w:proofErr w:type="spellStart"/>
+      <w:r>
+        <w:t>book_item</w:t>
+      </w:r>
+      <w:proofErr w:type="spellEnd"/>
+      <w:r>
+        <w:t>['</w:t>
+      </w:r>
+      <w:proofErr w:type="spellStart"/>
+      <w:r>
+        <w:t>product_type</w:t>
+      </w:r>
+      <w:proofErr w:type="spellEnd"/>
+      <w:r>
+        <w:t>'] =</w:t>
+      </w:r>
+      <w:proofErr w:type="spellStart"/>
+      <w:r>
+        <w:t>table_rows</w:t>
+      </w:r>
+      <w:proofErr w:type="spellEnd"/>
+      <w:r>
+        <w:t>[1].</w:t>
+      </w:r>
+      <w:proofErr w:type="spellStart"/>
+      <w:r>
+        <w:t>css</w:t>
+      </w:r>
+      <w:proofErr w:type="spellEnd"/>
+      <w:r>
+        <w:t>('</w:t>
+      </w:r>
+      <w:proofErr w:type="gramStart"/>
+      <w:r>
+        <w:t>td::</w:t>
+      </w:r>
+      <w:proofErr w:type="gramEnd"/>
+      <w:r>
+        <w:t>text').get()</w:t>
+      </w:r>
+    </w:p>
+    <w:p>
+      <w:pPr>
+        <w:pStyle w:val="ListParagraph"/>
+        <w:numPr>
+          <w:ilvl w:val="0"/>
+          <w:numId w:val="6"/>
+        </w:numPr>
+      </w:pPr>
+      <w:proofErr w:type="spellStart"/>
+      <w:r>
+        <w:t>book_item</w:t>
+      </w:r>
+      <w:proofErr w:type="spellEnd"/>
+      <w:r>
+        <w:t>['</w:t>
+      </w:r>
+      <w:proofErr w:type="spellStart"/>
+      <w:r>
+        <w:t>Total_price</w:t>
+      </w:r>
+      <w:proofErr w:type="spellEnd"/>
+      <w:r>
+        <w:t xml:space="preserve">'] = </w:t>
+      </w:r>
+      <w:proofErr w:type="spellStart"/>
+      <w:r>
+        <w:t>table_rows</w:t>
+      </w:r>
+      <w:proofErr w:type="spellEnd"/>
+      <w:r>
+        <w:t>[3].</w:t>
+      </w:r>
+      <w:proofErr w:type="spellStart"/>
+      <w:r>
+        <w:t>css</w:t>
+      </w:r>
+      <w:proofErr w:type="spellEnd"/>
+      <w:r>
+        <w:t>('</w:t>
+      </w:r>
+      <w:proofErr w:type="gramStart"/>
+      <w:r>
+        <w:t>td::</w:t>
+      </w:r>
+      <w:proofErr w:type="gramEnd"/>
+      <w:r>
+        <w:t>text').get()</w:t>
+      </w:r>
+    </w:p>
+    <w:p>
+      <w:r>
+        <w:t xml:space="preserve">yield </w:t>
+      </w:r>
+      <w:proofErr w:type="spellStart"/>
+      <w:r>
+        <w:t>BookItem</w:t>
+      </w:r>
+      <w:proofErr w:type="spellEnd"/>
+    </w:p>
+    <w:p/>
+    <w:p/>
+    <w:p/>
+    <w:p>
+      <w:pPr>
+        <w:pStyle w:val="Heading2"/>
+      </w:pPr>
+      <w:r>
+        <w:t>Pipelines.py</w:t>
+      </w:r>
+    </w:p>
+    <w:p>
+      <w:r>
+        <w:t xml:space="preserve"> Clean your data</w:t>
+      </w:r>
+    </w:p>
+    <w:p>
+      <w:r>
+        <w:t xml:space="preserve">from </w:t>
+      </w:r>
+      <w:proofErr w:type="spellStart"/>
+      <w:r>
+        <w:t>itemadapter</w:t>
+      </w:r>
+      <w:proofErr w:type="spellEnd"/>
+      <w:r>
+        <w:t xml:space="preserve"> import </w:t>
+      </w:r>
+      <w:proofErr w:type="spellStart"/>
+      <w:r>
+        <w:t>ItemAdapter</w:t>
+      </w:r>
+      <w:proofErr w:type="spellEnd"/>
+    </w:p>
+    <w:p>
+      <w:r>
+        <w:t xml:space="preserve">class </w:t>
+      </w:r>
+      <w:proofErr w:type="spellStart"/>
+      <w:r>
+        <w:t>BookscraperPipeline</w:t>
+      </w:r>
+      <w:proofErr w:type="spellEnd"/>
+      <w:r>
+        <w:t>:</w:t>
+      </w:r>
+    </w:p>
+    <w:p>
+      <w:r>
+        <w:t xml:space="preserve">    def </w:t>
+      </w:r>
+      <w:proofErr w:type="spellStart"/>
+      <w:r>
+        <w:t>process_</w:t>
+      </w:r>
+      <w:proofErr w:type="gramStart"/>
+      <w:r>
+        <w:t>item</w:t>
+      </w:r>
+      <w:proofErr w:type="spellEnd"/>
+      <w:r>
+        <w:t>(</w:t>
+      </w:r>
+      <w:proofErr w:type="gramEnd"/>
+      <w:r>
+        <w:t>self, item, spider):</w:t>
+      </w:r>
+    </w:p>
+    <w:p>
+      <w:r>
+        <w:t xml:space="preserve">        adapter = </w:t>
+      </w:r>
+      <w:proofErr w:type="spellStart"/>
+      <w:r>
+        <w:t>ItemAdapter</w:t>
+      </w:r>
+      <w:proofErr w:type="spellEnd"/>
+      <w:r>
+        <w:t>(item)</w:t>
+      </w:r>
+    </w:p>
+    <w:p>
+      <w:r>
+        <w:tab/>
+        <w:t>&lt;Data cleaning happens here&gt;</w:t>
+      </w:r>
+    </w:p>
+    <w:p>
+      <w:r>
+        <w:t>       return item</w:t>
+      </w:r>
+    </w:p>
+    <w:p/>
     <w:p/>
     <w:sectPr>
       <w:pgSz w:w="12240" w:h="15840"/>
@@ -951,9 +1566,235 @@
     </w:lvl>
   </w:abstractNum>
   <w:abstractNum w:abstractNumId="3" w15:restartNumberingAfterBreak="0">
+    <w:nsid w:val="5AC05433"/>
+    <w:multiLevelType w:val="hybridMultilevel"/>
+    <w:tmpl w:val="E08AACD4"/>
+    <w:lvl w:ilvl="0" w:tplc="04090001">
+      <w:start w:val="1"/>
+      <w:numFmt w:val="bullet"/>
+      <w:lvlText w:val=""/>
+      <w:lvlJc w:val="left"/>
+      <w:pPr>
+        <w:ind w:left="720" w:hanging="360"/>
+      </w:pPr>
+      <w:rPr>
+        <w:rFonts w:ascii="Symbol" w:hAnsi="Symbol" w:hint="default"/>
+      </w:rPr>
+    </w:lvl>
+    <w:lvl w:ilvl="1" w:tplc="04090003" w:tentative="1">
+      <w:start w:val="1"/>
+      <w:numFmt w:val="bullet"/>
+      <w:lvlText w:val="o"/>
+      <w:lvlJc w:val="left"/>
+      <w:pPr>
+        <w:ind w:left="1440" w:hanging="360"/>
+      </w:pPr>
+      <w:rPr>
+        <w:rFonts w:ascii="Courier New" w:hAnsi="Courier New" w:cs="Courier New" w:hint="default"/>
+      </w:rPr>
+    </w:lvl>
+    <w:lvl w:ilvl="2" w:tplc="04090005" w:tentative="1">
+      <w:start w:val="1"/>
+      <w:numFmt w:val="bullet"/>
+      <w:lvlText w:val=""/>
+      <w:lvlJc w:val="left"/>
+      <w:pPr>
+        <w:ind w:left="2160" w:hanging="360"/>
+      </w:pPr>
+      <w:rPr>
+        <w:rFonts w:ascii="Wingdings" w:hAnsi="Wingdings" w:hint="default"/>
+      </w:rPr>
+    </w:lvl>
+    <w:lvl w:ilvl="3" w:tplc="04090001" w:tentative="1">
+      <w:start w:val="1"/>
+      <w:numFmt w:val="bullet"/>
+      <w:lvlText w:val=""/>
+      <w:lvlJc w:val="left"/>
+      <w:pPr>
+        <w:ind w:left="2880" w:hanging="360"/>
+      </w:pPr>
+      <w:rPr>
+        <w:rFonts w:ascii="Symbol" w:hAnsi="Symbol" w:hint="default"/>
+      </w:rPr>
+    </w:lvl>
+    <w:lvl w:ilvl="4" w:tplc="04090003" w:tentative="1">
+      <w:start w:val="1"/>
+      <w:numFmt w:val="bullet"/>
+      <w:lvlText w:val="o"/>
+      <w:lvlJc w:val="left"/>
+      <w:pPr>
+        <w:ind w:left="3600" w:hanging="360"/>
+      </w:pPr>
+      <w:rPr>
+        <w:rFonts w:ascii="Courier New" w:hAnsi="Courier New" w:cs="Courier New" w:hint="default"/>
+      </w:rPr>
+    </w:lvl>
+    <w:lvl w:ilvl="5" w:tplc="04090005" w:tentative="1">
+      <w:start w:val="1"/>
+      <w:numFmt w:val="bullet"/>
+      <w:lvlText w:val=""/>
+      <w:lvlJc w:val="left"/>
+      <w:pPr>
+        <w:ind w:left="4320" w:hanging="360"/>
+      </w:pPr>
+      <w:rPr>
+        <w:rFonts w:ascii="Wingdings" w:hAnsi="Wingdings" w:hint="default"/>
+      </w:rPr>
+    </w:lvl>
+    <w:lvl w:ilvl="6" w:tplc="04090001" w:tentative="1">
+      <w:start w:val="1"/>
+      <w:numFmt w:val="bullet"/>
+      <w:lvlText w:val=""/>
+      <w:lvlJc w:val="left"/>
+      <w:pPr>
+        <w:ind w:left="5040" w:hanging="360"/>
+      </w:pPr>
+      <w:rPr>
+        <w:rFonts w:ascii="Symbol" w:hAnsi="Symbol" w:hint="default"/>
+      </w:rPr>
+    </w:lvl>
+    <w:lvl w:ilvl="7" w:tplc="04090003" w:tentative="1">
+      <w:start w:val="1"/>
+      <w:numFmt w:val="bullet"/>
+      <w:lvlText w:val="o"/>
+      <w:lvlJc w:val="left"/>
+      <w:pPr>
+        <w:ind w:left="5760" w:hanging="360"/>
+      </w:pPr>
+      <w:rPr>
+        <w:rFonts w:ascii="Courier New" w:hAnsi="Courier New" w:cs="Courier New" w:hint="default"/>
+      </w:rPr>
+    </w:lvl>
+    <w:lvl w:ilvl="8" w:tplc="04090005" w:tentative="1">
+      <w:start w:val="1"/>
+      <w:numFmt w:val="bullet"/>
+      <w:lvlText w:val=""/>
+      <w:lvlJc w:val="left"/>
+      <w:pPr>
+        <w:ind w:left="6480" w:hanging="360"/>
+      </w:pPr>
+      <w:rPr>
+        <w:rFonts w:ascii="Wingdings" w:hAnsi="Wingdings" w:hint="default"/>
+      </w:rPr>
+    </w:lvl>
+  </w:abstractNum>
+  <w:abstractNum w:abstractNumId="4" w15:restartNumberingAfterBreak="0">
     <w:nsid w:val="5F8240D9"/>
     <w:multiLevelType w:val="hybridMultilevel"/>
     <w:tmpl w:val="FB2EAEF8"/>
+    <w:lvl w:ilvl="0" w:tplc="04090001">
+      <w:start w:val="1"/>
+      <w:numFmt w:val="bullet"/>
+      <w:lvlText w:val=""/>
+      <w:lvlJc w:val="left"/>
+      <w:pPr>
+        <w:ind w:left="720" w:hanging="360"/>
+      </w:pPr>
+      <w:rPr>
+        <w:rFonts w:ascii="Symbol" w:hAnsi="Symbol" w:hint="default"/>
+      </w:rPr>
+    </w:lvl>
+    <w:lvl w:ilvl="1" w:tplc="04090003" w:tentative="1">
+      <w:start w:val="1"/>
+      <w:numFmt w:val="bullet"/>
+      <w:lvlText w:val="o"/>
+      <w:lvlJc w:val="left"/>
+      <w:pPr>
+        <w:ind w:left="1440" w:hanging="360"/>
+      </w:pPr>
+      <w:rPr>
+        <w:rFonts w:ascii="Courier New" w:hAnsi="Courier New" w:cs="Courier New" w:hint="default"/>
+      </w:rPr>
+    </w:lvl>
+    <w:lvl w:ilvl="2" w:tplc="04090005" w:tentative="1">
+      <w:start w:val="1"/>
+      <w:numFmt w:val="bullet"/>
+      <w:lvlText w:val=""/>
+      <w:lvlJc w:val="left"/>
+      <w:pPr>
+        <w:ind w:left="2160" w:hanging="360"/>
+      </w:pPr>
+      <w:rPr>
+        <w:rFonts w:ascii="Wingdings" w:hAnsi="Wingdings" w:hint="default"/>
+      </w:rPr>
+    </w:lvl>
+    <w:lvl w:ilvl="3" w:tplc="04090001" w:tentative="1">
+      <w:start w:val="1"/>
+      <w:numFmt w:val="bullet"/>
+      <w:lvlText w:val=""/>
+      <w:lvlJc w:val="left"/>
+      <w:pPr>
+        <w:ind w:left="2880" w:hanging="360"/>
+      </w:pPr>
+      <w:rPr>
+        <w:rFonts w:ascii="Symbol" w:hAnsi="Symbol" w:hint="default"/>
+      </w:rPr>
+    </w:lvl>
+    <w:lvl w:ilvl="4" w:tplc="04090003" w:tentative="1">
+      <w:start w:val="1"/>
+      <w:numFmt w:val="bullet"/>
+      <w:lvlText w:val="o"/>
+      <w:lvlJc w:val="left"/>
+      <w:pPr>
+        <w:ind w:left="3600" w:hanging="360"/>
+      </w:pPr>
+      <w:rPr>
+        <w:rFonts w:ascii="Courier New" w:hAnsi="Courier New" w:cs="Courier New" w:hint="default"/>
+      </w:rPr>
+    </w:lvl>
+    <w:lvl w:ilvl="5" w:tplc="04090005" w:tentative="1">
+      <w:start w:val="1"/>
+      <w:numFmt w:val="bullet"/>
+      <w:lvlText w:val=""/>
+      <w:lvlJc w:val="left"/>
+      <w:pPr>
+        <w:ind w:left="4320" w:hanging="360"/>
+      </w:pPr>
+      <w:rPr>
+        <w:rFonts w:ascii="Wingdings" w:hAnsi="Wingdings" w:hint="default"/>
+      </w:rPr>
+    </w:lvl>
+    <w:lvl w:ilvl="6" w:tplc="04090001" w:tentative="1">
+      <w:start w:val="1"/>
+      <w:numFmt w:val="bullet"/>
+      <w:lvlText w:val=""/>
+      <w:lvlJc w:val="left"/>
+      <w:pPr>
+        <w:ind w:left="5040" w:hanging="360"/>
+      </w:pPr>
+      <w:rPr>
+        <w:rFonts w:ascii="Symbol" w:hAnsi="Symbol" w:hint="default"/>
+      </w:rPr>
+    </w:lvl>
+    <w:lvl w:ilvl="7" w:tplc="04090003" w:tentative="1">
+      <w:start w:val="1"/>
+      <w:numFmt w:val="bullet"/>
+      <w:lvlText w:val="o"/>
+      <w:lvlJc w:val="left"/>
+      <w:pPr>
+        <w:ind w:left="5760" w:hanging="360"/>
+      </w:pPr>
+      <w:rPr>
+        <w:rFonts w:ascii="Courier New" w:hAnsi="Courier New" w:cs="Courier New" w:hint="default"/>
+      </w:rPr>
+    </w:lvl>
+    <w:lvl w:ilvl="8" w:tplc="04090005" w:tentative="1">
+      <w:start w:val="1"/>
+      <w:numFmt w:val="bullet"/>
+      <w:lvlText w:val=""/>
+      <w:lvlJc w:val="left"/>
+      <w:pPr>
+        <w:ind w:left="6480" w:hanging="360"/>
+      </w:pPr>
+      <w:rPr>
+        <w:rFonts w:ascii="Wingdings" w:hAnsi="Wingdings" w:hint="default"/>
+      </w:rPr>
+    </w:lvl>
+  </w:abstractNum>
+  <w:abstractNum w:abstractNumId="5" w15:restartNumberingAfterBreak="0">
+    <w:nsid w:val="72365C47"/>
+    <w:multiLevelType w:val="hybridMultilevel"/>
+    <w:tmpl w:val="D93ECC38"/>
     <w:lvl w:ilvl="0" w:tplc="04090001">
       <w:start w:val="1"/>
       <w:numFmt w:val="bullet"/>
@@ -1070,10 +1911,16 @@
     <w:abstractNumId w:val="0"/>
   </w:num>
   <w:num w:numId="3" w16cid:durableId="862939338">
-    <w:abstractNumId w:val="3"/>
+    <w:abstractNumId w:val="4"/>
   </w:num>
   <w:num w:numId="4" w16cid:durableId="1319112234">
     <w:abstractNumId w:val="2"/>
+  </w:num>
+  <w:num w:numId="5" w16cid:durableId="519393861">
+    <w:abstractNumId w:val="3"/>
+  </w:num>
+  <w:num w:numId="6" w16cid:durableId="1067416780">
+    <w:abstractNumId w:val="5"/>
   </w:num>
 </w:numbering>
 </file>
@@ -1680,7 +2527,6 @@
   <w:style w:type="character" w:default="1" w:styleId="DefaultParagraphFont">
     <w:name w:val="Default Paragraph Font"/>
     <w:uiPriority w:val="1"/>
-    <w:semiHidden/>
     <w:unhideWhenUsed/>
   </w:style>
   <w:style w:type="table" w:default="1" w:styleId="TableNormal">

</xml_diff>

<commit_message>
Adding the scraped values into MySQL database
</commit_message>
<xml_diff>
--- a/Scrapy.docx
+++ b/Scrapy.docx
@@ -78,17 +78,12 @@
         <w:t xml:space="preserve">Shell = </w:t>
       </w:r>
       <w:proofErr w:type="spellStart"/>
-      <w:proofErr w:type="gramStart"/>
       <w:r>
         <w:t>iphython</w:t>
       </w:r>
       <w:proofErr w:type="spellEnd"/>
       <w:r>
-        <w:t xml:space="preserve">  (</w:t>
-      </w:r>
-      <w:proofErr w:type="gramEnd"/>
-      <w:r>
-        <w:t>under [settings])</w:t>
+        <w:t xml:space="preserve">  (under [settings])</w:t>
       </w:r>
     </w:p>
     <w:p>
@@ -240,14 +235,9 @@
         <w:t>Response.css</w:t>
       </w:r>
       <w:r>
-        <w:t>(‘&lt;tag</w:t>
-      </w:r>
-      <w:proofErr w:type="gramStart"/>
-      <w:r>
-        <w:t>&gt;.&lt;</w:t>
-      </w:r>
-      <w:proofErr w:type="spellStart"/>
-      <w:proofErr w:type="gramEnd"/>
+        <w:t>(‘&lt;tag&gt;.&lt;</w:t>
+      </w:r>
+      <w:proofErr w:type="spellStart"/>
       <w:r>
         <w:t>class_name</w:t>
       </w:r>
@@ -258,14 +248,9 @@
     </w:p>
     <w:p>
       <w:r>
-        <w:t>Response.css(‘&lt;tag</w:t>
-      </w:r>
-      <w:proofErr w:type="gramStart"/>
-      <w:r>
-        <w:t>&gt;.&lt;</w:t>
-      </w:r>
-      <w:proofErr w:type="spellStart"/>
-      <w:proofErr w:type="gramEnd"/>
+        <w:t>Response.css(‘&lt;tag&gt;.&lt;</w:t>
+      </w:r>
+      <w:proofErr w:type="spellStart"/>
       <w:r>
         <w:t>class_name</w:t>
       </w:r>
@@ -317,18 +302,10 @@
         <w:t xml:space="preserve"> </w:t>
       </w:r>
       <w:r>
-        <w:t>&lt;tag</w:t>
-      </w:r>
-      <w:proofErr w:type="gramStart"/>
-      <w:r>
-        <w:t>&gt;</w:t>
-      </w:r>
-      <w:r>
-        <w:t>::</w:t>
-      </w:r>
-      <w:proofErr w:type="gramEnd"/>
-      <w:r>
-        <w:t>text’).get()</w:t>
+        <w:t>&lt;tag&gt;</w:t>
+      </w:r>
+      <w:r>
+        <w:t>::text’).get()</w:t>
       </w:r>
     </w:p>
     <w:p>
@@ -336,13 +313,8 @@
         <w:lastRenderedPageBreak/>
         <w:t xml:space="preserve"> </w:t>
       </w:r>
-      <w:proofErr w:type="gramStart"/>
-      <w:r>
-        <w:t>Book.css(</w:t>
-      </w:r>
-      <w:proofErr w:type="gramEnd"/>
-      <w:r>
-        <w:t>‘.</w:t>
+      <w:r>
+        <w:t>Book.css(‘.</w:t>
       </w:r>
       <w:proofErr w:type="spellStart"/>
       <w:r>
@@ -380,18 +352,13 @@
       </w:r>
       <w:proofErr w:type="spellEnd"/>
       <w:r>
-        <w:t>’</w:t>
-      </w:r>
-      <w:proofErr w:type="gramStart"/>
-      <w:r>
-        <w:t>).</w:t>
+        <w:t>’).</w:t>
       </w:r>
       <w:proofErr w:type="spellStart"/>
       <w:r>
         <w:t>attrib</w:t>
       </w:r>
       <w:proofErr w:type="spellEnd"/>
-      <w:proofErr w:type="gramEnd"/>
       <w:r>
         <w:t>[‘&lt;</w:t>
       </w:r>
@@ -414,14 +381,9 @@
       </w:r>
       <w:proofErr w:type="spellEnd"/>
       <w:r>
-        <w:t xml:space="preserve"> &lt;tag</w:t>
-      </w:r>
-      <w:proofErr w:type="gramStart"/>
-      <w:r>
-        <w:t>&gt;::</w:t>
-      </w:r>
-      <w:proofErr w:type="spellStart"/>
-      <w:proofErr w:type="gramEnd"/>
+        <w:t xml:space="preserve"> &lt;tag&gt;::</w:t>
+      </w:r>
+      <w:proofErr w:type="spellStart"/>
       <w:r>
         <w:t>attr</w:t>
       </w:r>
@@ -453,12 +415,10 @@
         <w:t xml:space="preserve">Yield </w:t>
       </w:r>
       <w:proofErr w:type="spellStart"/>
-      <w:proofErr w:type="gramStart"/>
       <w:r>
         <w:t>response.follow</w:t>
       </w:r>
       <w:proofErr w:type="spellEnd"/>
-      <w:proofErr w:type="gramEnd"/>
       <w:r>
         <w:t>(</w:t>
       </w:r>
@@ -493,15 +453,7 @@
     </w:p>
     <w:p>
       <w:r>
-        <w:t>Response.xpath(“//&lt;tag&gt;[@class=’class_name’]/other_tags_classes/preceding-</w:t>
-      </w:r>
-      <w:proofErr w:type="gramStart"/>
-      <w:r>
-        <w:t>sibling::</w:t>
-      </w:r>
-      <w:proofErr w:type="gramEnd"/>
-      <w:r>
-        <w:t>li[no_of_back/forward_you_want_to_go]/ &lt;</w:t>
+        <w:t>Response.xpath(“//&lt;tag&gt;[@class=’class_name’]/other_tags_classes/preceding-sibling::li[no_of_back/forward_you_want_to_go]/ &lt;</w:t>
       </w:r>
       <w:proofErr w:type="spellStart"/>
       <w:r>
@@ -529,22 +481,10 @@
           <w:b/>
           <w:bCs/>
         </w:rPr>
-        <w:t>-</w:t>
-      </w:r>
-      <w:proofErr w:type="gramStart"/>
-      <w:r>
-        <w:rPr>
-          <w:b/>
-          <w:bCs/>
-        </w:rPr>
-        <w:t>sibling</w:t>
-      </w:r>
-      <w:r>
-        <w:t>::</w:t>
-      </w:r>
-      <w:proofErr w:type="gramEnd"/>
-      <w:r>
-        <w:t>li[no_of_back/forward_you_want_to_go]/ &lt;</w:t>
+        <w:t>-sibling</w:t>
+      </w:r>
+      <w:r>
+        <w:t>::li[no_of_back/forward_you_want_to_go]/ &lt;</w:t>
       </w:r>
       <w:proofErr w:type="spellStart"/>
       <w:r>
@@ -579,15 +519,7 @@
       </w:r>
       <w:proofErr w:type="spellEnd"/>
       <w:r>
-        <w:t xml:space="preserve"> = </w:t>
-      </w:r>
-      <w:proofErr w:type="gramStart"/>
-      <w:r>
-        <w:t>response.css(</w:t>
-      </w:r>
-      <w:proofErr w:type="gramEnd"/>
-      <w:r>
-        <w:t>“table tr”)</w:t>
+        <w:t xml:space="preserve"> = response.css(“table tr”)</w:t>
       </w:r>
     </w:p>
     <w:p>
@@ -607,7 +539,6 @@
         <w:t>[index].</w:t>
       </w:r>
       <w:proofErr w:type="spellStart"/>
-      <w:proofErr w:type="gramStart"/>
       <w:r>
         <w:t>css</w:t>
       </w:r>
@@ -616,7 +547,6 @@
         <w:t>(</w:t>
       </w:r>
       <w:proofErr w:type="spellStart"/>
-      <w:proofErr w:type="gramEnd"/>
       <w:r>
         <w:t>th</w:t>
       </w:r>
@@ -637,13 +567,8 @@
       </w:r>
     </w:p>
     <w:p>
-      <w:proofErr w:type="gramStart"/>
-      <w:r>
-        <w:t>Response.css(</w:t>
-      </w:r>
-      <w:proofErr w:type="gramEnd"/>
-      <w:r>
-        <w:t>‘Path to the required tag’).</w:t>
+      <w:r>
+        <w:t>Response.css(‘Path to the required tag’).</w:t>
       </w:r>
       <w:proofErr w:type="spellStart"/>
       <w:r>
@@ -655,13 +580,8 @@
       </w:r>
     </w:p>
     <w:p>
-      <w:proofErr w:type="gramStart"/>
-      <w:r>
-        <w:t>Response.css(</w:t>
-      </w:r>
-      <w:proofErr w:type="gramEnd"/>
-      <w:r>
-        <w:t>‘Path to the required tag’).</w:t>
+      <w:r>
+        <w:t>Response.css(‘Path to the required tag’).</w:t>
       </w:r>
       <w:proofErr w:type="spellStart"/>
       <w:r>
@@ -685,43 +605,12 @@
       </w:pPr>
       <w:r>
         <w:lastRenderedPageBreak/>
-        <w:t>To get output in a file</w:t>
-      </w:r>
-    </w:p>
-    <w:p>
-      <w:r>
-        <w:t>Scrapy crawl &lt;</w:t>
-      </w:r>
-      <w:proofErr w:type="spellStart"/>
-      <w:r>
-        <w:t>spidername</w:t>
-      </w:r>
-      <w:proofErr w:type="spellEnd"/>
-      <w:r>
-        <w:t>&gt;-o &lt;filename&gt;.csv</w:t>
-      </w:r>
-    </w:p>
-    <w:p/>
-    <w:p/>
-    <w:p>
-      <w:pPr>
-        <w:pStyle w:val="Heading1"/>
-      </w:pPr>
-      <w:r>
         <w:t>Items.py</w:t>
       </w:r>
     </w:p>
     <w:p>
       <w:r>
-        <w:t xml:space="preserve">Define class for </w:t>
-      </w:r>
-      <w:proofErr w:type="gramStart"/>
-      <w:r>
-        <w:t>items .</w:t>
-      </w:r>
-      <w:proofErr w:type="gramEnd"/>
-      <w:r>
-        <w:t xml:space="preserve"> for </w:t>
+        <w:t xml:space="preserve">Define class for items . for </w:t>
       </w:r>
       <w:proofErr w:type="spellStart"/>
       <w:r>
@@ -742,12 +631,10 @@
         <w:t>(</w:t>
       </w:r>
       <w:proofErr w:type="spellStart"/>
-      <w:proofErr w:type="gramStart"/>
       <w:r>
         <w:t>scrapy.Item</w:t>
       </w:r>
       <w:proofErr w:type="spellEnd"/>
-      <w:proofErr w:type="gramEnd"/>
       <w:r>
         <w:t>):</w:t>
       </w:r>
@@ -770,12 +657,10 @@
         <w:t xml:space="preserve"> = </w:t>
       </w:r>
       <w:proofErr w:type="spellStart"/>
-      <w:proofErr w:type="gramStart"/>
       <w:r>
         <w:t>scrapy.Field</w:t>
       </w:r>
       <w:proofErr w:type="spellEnd"/>
-      <w:proofErr w:type="gramEnd"/>
       <w:r>
         <w:t>()</w:t>
       </w:r>
@@ -793,12 +678,10 @@
         <w:t xml:space="preserve">title= </w:t>
       </w:r>
       <w:proofErr w:type="spellStart"/>
-      <w:proofErr w:type="gramStart"/>
       <w:r>
         <w:t>scrapy.Field</w:t>
       </w:r>
       <w:proofErr w:type="spellEnd"/>
-      <w:proofErr w:type="gramEnd"/>
       <w:r>
         <w:t>()</w:t>
       </w:r>
@@ -821,12 +704,10 @@
         <w:t xml:space="preserve"> = </w:t>
       </w:r>
       <w:proofErr w:type="spellStart"/>
-      <w:proofErr w:type="gramStart"/>
       <w:r>
         <w:t>scrapy.Field</w:t>
       </w:r>
       <w:proofErr w:type="spellEnd"/>
-      <w:proofErr w:type="gramEnd"/>
       <w:r>
         <w:t>()</w:t>
       </w:r>
@@ -849,12 +730,10 @@
         <w:t xml:space="preserve"> = </w:t>
       </w:r>
       <w:proofErr w:type="spellStart"/>
-      <w:proofErr w:type="gramStart"/>
       <w:r>
         <w:t>scrapy.Field</w:t>
       </w:r>
       <w:proofErr w:type="spellEnd"/>
-      <w:proofErr w:type="gramEnd"/>
       <w:r>
         <w:t>()</w:t>
       </w:r>
@@ -872,12 +751,10 @@
         <w:t>tax =</w:t>
       </w:r>
       <w:proofErr w:type="spellStart"/>
-      <w:proofErr w:type="gramStart"/>
       <w:r>
         <w:t>scrapy.Field</w:t>
       </w:r>
       <w:proofErr w:type="spellEnd"/>
-      <w:proofErr w:type="gramEnd"/>
       <w:r>
         <w:t>()</w:t>
       </w:r>
@@ -941,17 +818,12 @@
         <w:t xml:space="preserve"> = </w:t>
       </w:r>
       <w:proofErr w:type="spellStart"/>
-      <w:proofErr w:type="gramStart"/>
       <w:r>
         <w:t>BookItem</w:t>
       </w:r>
       <w:proofErr w:type="spellEnd"/>
       <w:r>
-        <w:t>(</w:t>
-      </w:r>
-      <w:proofErr w:type="gramEnd"/>
-      <w:r>
-        <w:t>)</w:t>
+        <w:t>()</w:t>
       </w:r>
     </w:p>
     <w:p>
@@ -993,15 +865,7 @@
       </w:r>
       <w:proofErr w:type="spellEnd"/>
       <w:r>
-        <w:t xml:space="preserve">['title'] = </w:t>
-      </w:r>
-      <w:proofErr w:type="gramStart"/>
-      <w:r>
-        <w:t>response.css(</w:t>
-      </w:r>
-      <w:proofErr w:type="gramEnd"/>
-      <w:r>
-        <w:t>'.</w:t>
+        <w:t>['title'] = response.css('.</w:t>
       </w:r>
       <w:proofErr w:type="spellStart"/>
       <w:r>
@@ -1050,15 +914,7 @@
       </w:r>
       <w:proofErr w:type="spellEnd"/>
       <w:r>
-        <w:t>('</w:t>
-      </w:r>
-      <w:proofErr w:type="gramStart"/>
-      <w:r>
-        <w:t>td::</w:t>
-      </w:r>
-      <w:proofErr w:type="gramEnd"/>
-      <w:r>
-        <w:t>text').get()</w:t>
+        <w:t>('td::text').get()</w:t>
       </w:r>
     </w:p>
     <w:p>
@@ -1099,15 +955,7 @@
       </w:r>
       <w:proofErr w:type="spellEnd"/>
       <w:r>
-        <w:t>('</w:t>
-      </w:r>
-      <w:proofErr w:type="gramStart"/>
-      <w:r>
-        <w:t>td::</w:t>
-      </w:r>
-      <w:proofErr w:type="gramEnd"/>
-      <w:r>
-        <w:t>text').get()</w:t>
+        <w:t>('td::text').get()</w:t>
       </w:r>
     </w:p>
     <w:p>
@@ -1173,19 +1021,11 @@
       </w:r>
       <w:proofErr w:type="spellStart"/>
       <w:r>
-        <w:t>process_</w:t>
-      </w:r>
-      <w:proofErr w:type="gramStart"/>
-      <w:r>
-        <w:t>item</w:t>
-      </w:r>
-      <w:proofErr w:type="spellEnd"/>
-      <w:r>
-        <w:t>(</w:t>
-      </w:r>
-      <w:proofErr w:type="gramEnd"/>
-      <w:r>
-        <w:t>self, item, spider):</w:t>
+        <w:t>process_item</w:t>
+      </w:r>
+      <w:proofErr w:type="spellEnd"/>
+      <w:r>
+        <w:t>(self, item, spider):</w:t>
       </w:r>
     </w:p>
     <w:p>
@@ -1212,6 +1052,180 @@
         <w:t>       return item</w:t>
       </w:r>
     </w:p>
+    <w:p/>
+    <w:p/>
+    <w:p/>
+    <w:p>
+      <w:pPr>
+        <w:pStyle w:val="Heading1"/>
+      </w:pPr>
+      <w:r>
+        <w:lastRenderedPageBreak/>
+        <w:t>Creating new output file</w:t>
+      </w:r>
+    </w:p>
+    <w:p>
+      <w:r>
+        <w:rPr>
+          <w:rStyle w:val="Heading3Char"/>
+        </w:rPr>
+        <w:t>Append Data</w:t>
+      </w:r>
+      <w:r>
+        <w:t xml:space="preserve">: </w:t>
+      </w:r>
+      <w:r>
+        <w:t>Scrapy crawl &lt;</w:t>
+      </w:r>
+      <w:proofErr w:type="spellStart"/>
+      <w:r>
+        <w:t>spidername</w:t>
+      </w:r>
+      <w:proofErr w:type="spellEnd"/>
+      <w:r>
+        <w:t>&gt;-o &lt;filename&gt;.csv</w:t>
+      </w:r>
+    </w:p>
+    <w:p>
+      <w:r>
+        <w:rPr>
+          <w:rStyle w:val="Heading3Char"/>
+        </w:rPr>
+        <w:t>Create a new file:</w:t>
+      </w:r>
+      <w:r>
+        <w:tab/>
+      </w:r>
+      <w:r>
+        <w:t>Scrapy crawl &lt;</w:t>
+      </w:r>
+      <w:proofErr w:type="spellStart"/>
+      <w:r>
+        <w:t>spidername</w:t>
+      </w:r>
+      <w:proofErr w:type="spellEnd"/>
+      <w:r>
+        <w:t>&gt;-</w:t>
+      </w:r>
+      <w:r>
+        <w:t>O</w:t>
+      </w:r>
+      <w:r>
+        <w:t xml:space="preserve"> &lt;filename&gt;.csv</w:t>
+      </w:r>
+    </w:p>
+    <w:p>
+      <w:pPr>
+        <w:pStyle w:val="Heading3"/>
+      </w:pPr>
+      <w:r>
+        <w:t xml:space="preserve">IN </w:t>
+      </w:r>
+      <w:r>
+        <w:t>Settings</w:t>
+      </w:r>
+      <w:r>
+        <w:t>.py</w:t>
+      </w:r>
+    </w:p>
+    <w:p>
+      <w:r>
+        <w:t>FEED = {</w:t>
+      </w:r>
+    </w:p>
+    <w:p>
+      <w:r>
+        <w:tab/>
+        <w:t>‘&lt;</w:t>
+      </w:r>
+      <w:proofErr w:type="spellStart"/>
+      <w:r>
+        <w:t>filename.extension</w:t>
+      </w:r>
+      <w:proofErr w:type="spellEnd"/>
+      <w:r>
+        <w:t>&gt;’: {‘format’: ‘&lt;format&gt;’}</w:t>
+      </w:r>
+    </w:p>
+    <w:p>
+      <w:r>
+        <w:t>}</w:t>
+      </w:r>
+    </w:p>
+    <w:p>
+      <w:pPr>
+        <w:pStyle w:val="Heading3"/>
+      </w:pPr>
+      <w:r>
+        <w:t>IN spider</w:t>
+      </w:r>
+    </w:p>
+    <w:p>
+      <w:proofErr w:type="spellStart"/>
+      <w:r>
+        <w:t>Custom_settings</w:t>
+      </w:r>
+      <w:proofErr w:type="spellEnd"/>
+      <w:r>
+        <w:t xml:space="preserve"> = {</w:t>
+      </w:r>
+    </w:p>
+    <w:p>
+      <w:r>
+        <w:tab/>
+        <w:t>‘FEEDS” : {</w:t>
+      </w:r>
+    </w:p>
+    <w:p>
+      <w:r>
+        <w:tab/>
+      </w:r>
+      <w:r>
+        <w:tab/>
+      </w:r>
+      <w:r>
+        <w:t>‘&lt;</w:t>
+      </w:r>
+      <w:proofErr w:type="spellStart"/>
+      <w:r>
+        <w:t>filename.extension</w:t>
+      </w:r>
+      <w:proofErr w:type="spellEnd"/>
+      <w:r>
+        <w:t>&gt;’: {‘format’: ‘&lt;format&gt;’</w:t>
+      </w:r>
+      <w:r>
+        <w:t>, ‘overwrite’ : True</w:t>
+      </w:r>
+      <w:r>
+        <w:t>}</w:t>
+      </w:r>
+    </w:p>
+    <w:p>
+      <w:r>
+        <w:tab/>
+        <w:t>}</w:t>
+      </w:r>
+    </w:p>
+    <w:p>
+      <w:r>
+        <w:t>}</w:t>
+      </w:r>
+    </w:p>
+    <w:p>
+      <w:pPr>
+        <w:pStyle w:val="Heading3"/>
+      </w:pPr>
+    </w:p>
+    <w:p>
+      <w:pPr>
+        <w:pStyle w:val="Heading1"/>
+      </w:pPr>
+      <w:r>
+        <w:t>Saving into Database</w:t>
+      </w:r>
+    </w:p>
+    <w:p/>
     <w:p/>
     <w:p/>
     <w:sectPr>
@@ -2375,7 +2389,6 @@
     <w:next w:val="Normal"/>
     <w:link w:val="Heading3Char"/>
     <w:uiPriority w:val="9"/>
-    <w:semiHidden/>
     <w:unhideWhenUsed/>
     <w:qFormat/>
     <w:rsid w:val="00E80651"/>
@@ -2581,7 +2594,6 @@
     <w:basedOn w:val="DefaultParagraphFont"/>
     <w:link w:val="Heading3"/>
     <w:uiPriority w:val="9"/>
-    <w:semiHidden/>
     <w:rsid w:val="00E80651"/>
     <w:rPr>
       <w:rFonts w:eastAsiaTheme="majorEastAsia" w:cstheme="majorBidi"/>

</xml_diff>

<commit_message>
Data storing as items
</commit_message>
<xml_diff>
--- a/Scrapy.docx
+++ b/Scrapy.docx
@@ -78,12 +78,17 @@
         <w:t xml:space="preserve">Shell = </w:t>
       </w:r>
       <w:proofErr w:type="spellStart"/>
+      <w:proofErr w:type="gramStart"/>
       <w:r>
         <w:t>iphython</w:t>
       </w:r>
       <w:proofErr w:type="spellEnd"/>
       <w:r>
-        <w:t xml:space="preserve">  (under [settings])</w:t>
+        <w:t xml:space="preserve">  (</w:t>
+      </w:r>
+      <w:proofErr w:type="gramEnd"/>
+      <w:r>
+        <w:t>under [settings])</w:t>
       </w:r>
     </w:p>
     <w:p>
@@ -235,9 +240,14 @@
         <w:t>Response.css</w:t>
       </w:r>
       <w:r>
-        <w:t>(‘&lt;tag&gt;.&lt;</w:t>
-      </w:r>
-      <w:proofErr w:type="spellStart"/>
+        <w:t>(‘&lt;tag</w:t>
+      </w:r>
+      <w:proofErr w:type="gramStart"/>
+      <w:r>
+        <w:t>&gt;.&lt;</w:t>
+      </w:r>
+      <w:proofErr w:type="spellStart"/>
+      <w:proofErr w:type="gramEnd"/>
       <w:r>
         <w:t>class_name</w:t>
       </w:r>
@@ -248,9 +258,14 @@
     </w:p>
     <w:p>
       <w:r>
-        <w:t>Response.css(‘&lt;tag&gt;.&lt;</w:t>
-      </w:r>
-      <w:proofErr w:type="spellStart"/>
+        <w:t>Response.css(‘&lt;tag</w:t>
+      </w:r>
+      <w:proofErr w:type="gramStart"/>
+      <w:r>
+        <w:t>&gt;.&lt;</w:t>
+      </w:r>
+      <w:proofErr w:type="spellStart"/>
+      <w:proofErr w:type="gramEnd"/>
       <w:r>
         <w:t>class_name</w:t>
       </w:r>
@@ -302,10 +317,18 @@
         <w:t xml:space="preserve"> </w:t>
       </w:r>
       <w:r>
-        <w:t>&lt;tag&gt;</w:t>
-      </w:r>
-      <w:r>
-        <w:t>::text’).get()</w:t>
+        <w:t>&lt;tag</w:t>
+      </w:r>
+      <w:proofErr w:type="gramStart"/>
+      <w:r>
+        <w:t>&gt;</w:t>
+      </w:r>
+      <w:r>
+        <w:t>::</w:t>
+      </w:r>
+      <w:proofErr w:type="gramEnd"/>
+      <w:r>
+        <w:t>text’).get()</w:t>
       </w:r>
     </w:p>
     <w:p>
@@ -313,8 +336,13 @@
         <w:lastRenderedPageBreak/>
         <w:t xml:space="preserve"> </w:t>
       </w:r>
-      <w:r>
-        <w:t>Book.css(‘.</w:t>
+      <w:proofErr w:type="gramStart"/>
+      <w:r>
+        <w:t>Book.css(</w:t>
+      </w:r>
+      <w:proofErr w:type="gramEnd"/>
+      <w:r>
+        <w:t>‘.</w:t>
       </w:r>
       <w:proofErr w:type="spellStart"/>
       <w:r>
@@ -331,73 +359,6 @@
       <w:proofErr w:type="spellEnd"/>
       <w:r>
         <w:t>::text’).get()</w:t>
-      </w:r>
-    </w:p>
-    <w:p/>
-    <w:p>
-      <w:pPr>
-        <w:pStyle w:val="Heading1"/>
-      </w:pPr>
-      <w:r>
-        <w:t>To get Attribute</w:t>
-      </w:r>
-    </w:p>
-    <w:p>
-      <w:r>
-        <w:t>Book.css(‘&lt;tag&gt; .</w:t>
-      </w:r>
-      <w:proofErr w:type="spellStart"/>
-      <w:r>
-        <w:t>class_name</w:t>
-      </w:r>
-      <w:proofErr w:type="spellEnd"/>
-      <w:r>
-        <w:t>’).</w:t>
-      </w:r>
-      <w:proofErr w:type="spellStart"/>
-      <w:r>
-        <w:t>attrib</w:t>
-      </w:r>
-      <w:proofErr w:type="spellEnd"/>
-      <w:r>
-        <w:t>[‘&lt;</w:t>
-      </w:r>
-      <w:proofErr w:type="spellStart"/>
-      <w:r>
-        <w:t>arttrib_name</w:t>
-      </w:r>
-      <w:proofErr w:type="spellEnd"/>
-      <w:r>
-        <w:t>&gt;’]</w:t>
-      </w:r>
-    </w:p>
-    <w:p>
-      <w:r>
-        <w:t>Response.css(‘&lt;tag&gt;.</w:t>
-      </w:r>
-      <w:proofErr w:type="spellStart"/>
-      <w:r>
-        <w:t>class_name</w:t>
-      </w:r>
-      <w:proofErr w:type="spellEnd"/>
-      <w:r>
-        <w:t xml:space="preserve"> &lt;tag&gt;::</w:t>
-      </w:r>
-      <w:proofErr w:type="spellStart"/>
-      <w:r>
-        <w:t>attr</w:t>
-      </w:r>
-      <w:proofErr w:type="spellEnd"/>
-      <w:r>
-        <w:t>(</w:t>
-      </w:r>
-      <w:proofErr w:type="spellStart"/>
-      <w:r>
-        <w:t>href</w:t>
-      </w:r>
-      <w:proofErr w:type="spellEnd"/>
-      <w:r>
-        <w:t>)’).get()</w:t>
       </w:r>
     </w:p>
     <w:p/>
@@ -407,16 +368,63 @@
         <w:pStyle w:val="Heading1"/>
       </w:pPr>
       <w:r>
-        <w:t>Going to the next page</w:t>
-      </w:r>
-    </w:p>
-    <w:p>
-      <w:r>
-        <w:t xml:space="preserve">Yield </w:t>
-      </w:r>
-      <w:proofErr w:type="spellStart"/>
-      <w:r>
-        <w:t>response.follow</w:t>
+        <w:t>To get Attribute</w:t>
+      </w:r>
+    </w:p>
+    <w:p>
+      <w:r>
+        <w:t>Book.css(‘&lt;tag&gt; .</w:t>
+      </w:r>
+      <w:proofErr w:type="spellStart"/>
+      <w:r>
+        <w:t>class_name</w:t>
+      </w:r>
+      <w:proofErr w:type="spellEnd"/>
+      <w:r>
+        <w:t>’</w:t>
+      </w:r>
+      <w:proofErr w:type="gramStart"/>
+      <w:r>
+        <w:t>).</w:t>
+      </w:r>
+      <w:proofErr w:type="spellStart"/>
+      <w:r>
+        <w:t>attrib</w:t>
+      </w:r>
+      <w:proofErr w:type="spellEnd"/>
+      <w:proofErr w:type="gramEnd"/>
+      <w:r>
+        <w:t>[‘&lt;</w:t>
+      </w:r>
+      <w:proofErr w:type="spellStart"/>
+      <w:r>
+        <w:t>arttrib_name</w:t>
+      </w:r>
+      <w:proofErr w:type="spellEnd"/>
+      <w:r>
+        <w:t>&gt;’]</w:t>
+      </w:r>
+    </w:p>
+    <w:p>
+      <w:r>
+        <w:t>Response.css(‘&lt;tag&gt;.</w:t>
+      </w:r>
+      <w:proofErr w:type="spellStart"/>
+      <w:r>
+        <w:t>class_name</w:t>
+      </w:r>
+      <w:proofErr w:type="spellEnd"/>
+      <w:r>
+        <w:t xml:space="preserve"> &lt;tag</w:t>
+      </w:r>
+      <w:proofErr w:type="gramStart"/>
+      <w:r>
+        <w:t>&gt;::</w:t>
+      </w:r>
+      <w:proofErr w:type="spellStart"/>
+      <w:proofErr w:type="gramEnd"/>
+      <w:r>
+        <w:t>attr</w:t>
       </w:r>
       <w:proofErr w:type="spellEnd"/>
       <w:r>
@@ -424,27 +432,117 @@
       </w:r>
       <w:proofErr w:type="spellStart"/>
       <w:r>
-        <w:t>next_page_url</w:t>
-      </w:r>
-      <w:proofErr w:type="spellEnd"/>
-      <w:r>
-        <w:t xml:space="preserve">, callback = </w:t>
-      </w:r>
-      <w:proofErr w:type="spellStart"/>
-      <w:r>
-        <w:t>self.parse</w:t>
-      </w:r>
-      <w:proofErr w:type="spellEnd"/>
-      <w:r>
-        <w:t>)</w:t>
+        <w:t>href</w:t>
+      </w:r>
+      <w:proofErr w:type="spellEnd"/>
+      <w:r>
+        <w:t>)’).get()</w:t>
+      </w:r>
+    </w:p>
+    <w:p>
+      <w:r>
+        <w:t>response.css('</w:t>
+      </w:r>
+      <w:r>
+        <w:rPr>
+          <w:b/>
+          <w:bCs/>
+        </w:rPr>
+        <w:t>[</w:t>
+      </w:r>
+      <w:proofErr w:type="spellStart"/>
+      <w:r>
+        <w:rPr>
+          <w:b/>
+          <w:bCs/>
+        </w:rPr>
+        <w:t>rel</w:t>
+      </w:r>
+      <w:proofErr w:type="spellEnd"/>
+      <w:r>
+        <w:rPr>
+          <w:b/>
+          <w:bCs/>
+        </w:rPr>
+        <w:t>="next"</w:t>
+      </w:r>
+      <w:proofErr w:type="gramStart"/>
+      <w:r>
+        <w:rPr>
+          <w:b/>
+          <w:bCs/>
+        </w:rPr>
+        <w:t>]</w:t>
+      </w:r>
+      <w:r>
+        <w:t>::</w:t>
+      </w:r>
+      <w:proofErr w:type="spellStart"/>
+      <w:proofErr w:type="gramEnd"/>
+      <w:r>
+        <w:t>attr</w:t>
+      </w:r>
+      <w:proofErr w:type="spellEnd"/>
+      <w:r>
+        <w:t>(</w:t>
+      </w:r>
+      <w:proofErr w:type="spellStart"/>
+      <w:r>
+        <w:t>href</w:t>
+      </w:r>
+      <w:proofErr w:type="spellEnd"/>
+      <w:r>
+        <w:t>)').get()</w:t>
       </w:r>
     </w:p>
     <w:p/>
     <w:p/>
+    <w:p/>
     <w:p>
       <w:pPr>
         <w:pStyle w:val="Heading1"/>
       </w:pPr>
+      <w:r>
+        <w:t>Going to the next page</w:t>
+      </w:r>
+    </w:p>
+    <w:p>
+      <w:r>
+        <w:t xml:space="preserve">Yield </w:t>
+      </w:r>
+      <w:proofErr w:type="spellStart"/>
+      <w:proofErr w:type="gramStart"/>
+      <w:r>
+        <w:t>response.follow</w:t>
+      </w:r>
+      <w:proofErr w:type="spellEnd"/>
+      <w:proofErr w:type="gramEnd"/>
+      <w:r>
+        <w:t>(</w:t>
+      </w:r>
+      <w:proofErr w:type="spellStart"/>
+      <w:r>
+        <w:t>next_page_url</w:t>
+      </w:r>
+      <w:proofErr w:type="spellEnd"/>
+      <w:r>
+        <w:t xml:space="preserve">, callback = </w:t>
+      </w:r>
+      <w:proofErr w:type="spellStart"/>
+      <w:r>
+        <w:t>self.parse</w:t>
+      </w:r>
+      <w:proofErr w:type="spellEnd"/>
+      <w:r>
+        <w:t>)</w:t>
+      </w:r>
+    </w:p>
+    <w:p/>
+    <w:p/>
+    <w:p>
+      <w:pPr>
+        <w:pStyle w:val="Heading1"/>
+      </w:pPr>
       <w:proofErr w:type="spellStart"/>
       <w:r>
         <w:t>Xpath</w:t>
@@ -453,7 +551,15 @@
     </w:p>
     <w:p>
       <w:r>
-        <w:t>Response.xpath(“//&lt;tag&gt;[@class=’class_name’]/other_tags_classes/preceding-sibling::li[no_of_back/forward_you_want_to_go]/ &lt;</w:t>
+        <w:t>Response.xpath(“//&lt;tag&gt;[@class=’class_name’]/other_tags_classes/preceding-</w:t>
+      </w:r>
+      <w:proofErr w:type="gramStart"/>
+      <w:r>
+        <w:t>sibling::</w:t>
+      </w:r>
+      <w:proofErr w:type="gramEnd"/>
+      <w:r>
+        <w:t>li[no_of_back/forward_you_want_to_go]/ &lt;</w:t>
       </w:r>
       <w:proofErr w:type="spellStart"/>
       <w:r>
@@ -481,10 +587,22 @@
           <w:b/>
           <w:bCs/>
         </w:rPr>
-        <w:t>-sibling</w:t>
-      </w:r>
-      <w:r>
-        <w:t>::li[no_of_back/forward_you_want_to_go]/ &lt;</w:t>
+        <w:t>-</w:t>
+      </w:r>
+      <w:proofErr w:type="gramStart"/>
+      <w:r>
+        <w:rPr>
+          <w:b/>
+          <w:bCs/>
+        </w:rPr>
+        <w:t>sibling</w:t>
+      </w:r>
+      <w:r>
+        <w:t>::</w:t>
+      </w:r>
+      <w:proofErr w:type="gramEnd"/>
+      <w:r>
+        <w:t>li[no_of_back/forward_you_want_to_go]/ &lt;</w:t>
       </w:r>
       <w:proofErr w:type="spellStart"/>
       <w:r>
@@ -519,7 +637,15 @@
       </w:r>
       <w:proofErr w:type="spellEnd"/>
       <w:r>
-        <w:t xml:space="preserve"> = response.css(“table tr”)</w:t>
+        <w:t xml:space="preserve"> = </w:t>
+      </w:r>
+      <w:proofErr w:type="gramStart"/>
+      <w:r>
+        <w:t>response.css(</w:t>
+      </w:r>
+      <w:proofErr w:type="gramEnd"/>
+      <w:r>
+        <w:t>“table tr”)</w:t>
       </w:r>
     </w:p>
     <w:p>
@@ -539,6 +665,7 @@
         <w:t>[index].</w:t>
       </w:r>
       <w:proofErr w:type="spellStart"/>
+      <w:proofErr w:type="gramStart"/>
       <w:r>
         <w:t>css</w:t>
       </w:r>
@@ -547,6 +674,7 @@
         <w:t>(</w:t>
       </w:r>
       <w:proofErr w:type="spellStart"/>
+      <w:proofErr w:type="gramEnd"/>
       <w:r>
         <w:t>th</w:t>
       </w:r>
@@ -560,6 +688,7 @@
         <w:pStyle w:val="Heading1"/>
       </w:pPr>
       <w:r>
+        <w:lastRenderedPageBreak/>
         <w:t>To get the names of class</w:t>
       </w:r>
       <w:r>
@@ -567,8 +696,13 @@
       </w:r>
     </w:p>
     <w:p>
-      <w:r>
-        <w:t>Response.css(‘Path to the required tag’).</w:t>
+      <w:proofErr w:type="gramStart"/>
+      <w:r>
+        <w:t>Response.css(</w:t>
+      </w:r>
+      <w:proofErr w:type="gramEnd"/>
+      <w:r>
+        <w:t>‘Path to the required tag’).</w:t>
       </w:r>
       <w:proofErr w:type="spellStart"/>
       <w:r>
@@ -580,8 +714,13 @@
       </w:r>
     </w:p>
     <w:p>
-      <w:r>
-        <w:t>Response.css(‘Path to the required tag’).</w:t>
+      <w:proofErr w:type="gramStart"/>
+      <w:r>
+        <w:t>Response.css(</w:t>
+      </w:r>
+      <w:proofErr w:type="gramEnd"/>
+      <w:r>
+        <w:t>‘Path to the required tag’).</w:t>
       </w:r>
       <w:proofErr w:type="spellStart"/>
       <w:r>
@@ -589,13 +728,7 @@
       </w:r>
       <w:proofErr w:type="spellEnd"/>
       <w:r>
-        <w:t>[‘</w:t>
-      </w:r>
-      <w:r>
-        <w:t>id</w:t>
-      </w:r>
-      <w:r>
-        <w:t>’]</w:t>
+        <w:t>[‘id’]</w:t>
       </w:r>
     </w:p>
     <w:p/>
@@ -604,13 +737,20 @@
         <w:pStyle w:val="Heading1"/>
       </w:pPr>
       <w:r>
-        <w:lastRenderedPageBreak/>
         <w:t>Items.py</w:t>
       </w:r>
     </w:p>
     <w:p>
       <w:r>
-        <w:t xml:space="preserve">Define class for items . for </w:t>
+        <w:t xml:space="preserve">Define class for </w:t>
+      </w:r>
+      <w:proofErr w:type="gramStart"/>
+      <w:r>
+        <w:t>items .</w:t>
+      </w:r>
+      <w:proofErr w:type="gramEnd"/>
+      <w:r>
+        <w:t xml:space="preserve"> for </w:t>
       </w:r>
       <w:proofErr w:type="spellStart"/>
       <w:r>
@@ -631,10 +771,12 @@
         <w:t>(</w:t>
       </w:r>
       <w:proofErr w:type="spellStart"/>
+      <w:proofErr w:type="gramStart"/>
       <w:r>
         <w:t>scrapy.Item</w:t>
       </w:r>
       <w:proofErr w:type="spellEnd"/>
+      <w:proofErr w:type="gramEnd"/>
       <w:r>
         <w:t>):</w:t>
       </w:r>
@@ -657,10 +799,12 @@
         <w:t xml:space="preserve"> = </w:t>
       </w:r>
       <w:proofErr w:type="spellStart"/>
+      <w:proofErr w:type="gramStart"/>
       <w:r>
         <w:t>scrapy.Field</w:t>
       </w:r>
       <w:proofErr w:type="spellEnd"/>
+      <w:proofErr w:type="gramEnd"/>
       <w:r>
         <w:t>()</w:t>
       </w:r>
@@ -678,10 +822,12 @@
         <w:t xml:space="preserve">title= </w:t>
       </w:r>
       <w:proofErr w:type="spellStart"/>
+      <w:proofErr w:type="gramStart"/>
       <w:r>
         <w:t>scrapy.Field</w:t>
       </w:r>
       <w:proofErr w:type="spellEnd"/>
+      <w:proofErr w:type="gramEnd"/>
       <w:r>
         <w:t>()</w:t>
       </w:r>
@@ -704,10 +850,12 @@
         <w:t xml:space="preserve"> = </w:t>
       </w:r>
       <w:proofErr w:type="spellStart"/>
+      <w:proofErr w:type="gramStart"/>
       <w:r>
         <w:t>scrapy.Field</w:t>
       </w:r>
       <w:proofErr w:type="spellEnd"/>
+      <w:proofErr w:type="gramEnd"/>
       <w:r>
         <w:t>()</w:t>
       </w:r>
@@ -730,10 +878,12 @@
         <w:t xml:space="preserve"> = </w:t>
       </w:r>
       <w:proofErr w:type="spellStart"/>
+      <w:proofErr w:type="gramStart"/>
       <w:r>
         <w:t>scrapy.Field</w:t>
       </w:r>
       <w:proofErr w:type="spellEnd"/>
+      <w:proofErr w:type="gramEnd"/>
       <w:r>
         <w:t>()</w:t>
       </w:r>
@@ -751,10 +901,12 @@
         <w:t>tax =</w:t>
       </w:r>
       <w:proofErr w:type="spellStart"/>
+      <w:proofErr w:type="gramStart"/>
       <w:r>
         <w:t>scrapy.Field</w:t>
       </w:r>
       <w:proofErr w:type="spellEnd"/>
+      <w:proofErr w:type="gramEnd"/>
       <w:r>
         <w:t>()</w:t>
       </w:r>
@@ -818,12 +970,17 @@
         <w:t xml:space="preserve"> = </w:t>
       </w:r>
       <w:proofErr w:type="spellStart"/>
+      <w:proofErr w:type="gramStart"/>
       <w:r>
         <w:t>BookItem</w:t>
       </w:r>
       <w:proofErr w:type="spellEnd"/>
       <w:r>
-        <w:t>()</w:t>
+        <w:t>(</w:t>
+      </w:r>
+      <w:proofErr w:type="gramEnd"/>
+      <w:r>
+        <w:t>)</w:t>
       </w:r>
     </w:p>
     <w:p>
@@ -865,7 +1022,15 @@
       </w:r>
       <w:proofErr w:type="spellEnd"/>
       <w:r>
-        <w:t>['title'] = response.css('.</w:t>
+        <w:t xml:space="preserve">['title'] = </w:t>
+      </w:r>
+      <w:proofErr w:type="gramStart"/>
+      <w:r>
+        <w:t>response.css(</w:t>
+      </w:r>
+      <w:proofErr w:type="gramEnd"/>
+      <w:r>
+        <w:t>'.</w:t>
       </w:r>
       <w:proofErr w:type="spellStart"/>
       <w:r>
@@ -914,7 +1079,15 @@
       </w:r>
       <w:proofErr w:type="spellEnd"/>
       <w:r>
-        <w:t>('td::text').get()</w:t>
+        <w:t>('</w:t>
+      </w:r>
+      <w:proofErr w:type="gramStart"/>
+      <w:r>
+        <w:t>td::</w:t>
+      </w:r>
+      <w:proofErr w:type="gramEnd"/>
+      <w:r>
+        <w:t>text').get()</w:t>
       </w:r>
     </w:p>
     <w:p>
@@ -955,7 +1128,15 @@
       </w:r>
       <w:proofErr w:type="spellEnd"/>
       <w:r>
-        <w:t>('td::text').get()</w:t>
+        <w:t>('</w:t>
+      </w:r>
+      <w:proofErr w:type="gramStart"/>
+      <w:r>
+        <w:t>td::</w:t>
+      </w:r>
+      <w:proofErr w:type="gramEnd"/>
+      <w:r>
+        <w:t>text').get()</w:t>
       </w:r>
     </w:p>
     <w:p>
@@ -1021,11 +1202,19 @@
       </w:r>
       <w:proofErr w:type="spellStart"/>
       <w:r>
-        <w:t>process_item</w:t>
-      </w:r>
-      <w:proofErr w:type="spellEnd"/>
-      <w:r>
-        <w:t>(self, item, spider):</w:t>
+        <w:t>process_</w:t>
+      </w:r>
+      <w:proofErr w:type="gramStart"/>
+      <w:r>
+        <w:t>item</w:t>
+      </w:r>
+      <w:proofErr w:type="spellEnd"/>
+      <w:r>
+        <w:t>(</w:t>
+      </w:r>
+      <w:proofErr w:type="gramEnd"/>
+      <w:r>
+        <w:t>self, item, spider):</w:t>
       </w:r>
     </w:p>
     <w:p>
@@ -1060,7 +1249,6 @@
         <w:pStyle w:val="Heading1"/>
       </w:pPr>
       <w:r>
-        <w:lastRenderedPageBreak/>
         <w:t>Creating new output file</w:t>
       </w:r>
     </w:p>
@@ -1072,10 +1260,7 @@
         <w:t>Append Data</w:t>
       </w:r>
       <w:r>
-        <w:t xml:space="preserve">: </w:t>
-      </w:r>
-      <w:r>
-        <w:t>Scrapy crawl &lt;</w:t>
+        <w:t>: Scrapy crawl &lt;</w:t>
       </w:r>
       <w:proofErr w:type="spellStart"/>
       <w:r>
@@ -1095,8 +1280,6 @@
       </w:r>
       <w:r>
         <w:tab/>
-      </w:r>
-      <w:r>
         <w:t>Scrapy crawl &lt;</w:t>
       </w:r>
       <w:proofErr w:type="spellStart"/>
@@ -1105,13 +1288,7 @@
       </w:r>
       <w:proofErr w:type="spellEnd"/>
       <w:r>
-        <w:t>&gt;-</w:t>
-      </w:r>
-      <w:r>
-        <w:t>O</w:t>
-      </w:r>
-      <w:r>
-        <w:t xml:space="preserve"> &lt;filename&gt;.csv</w:t>
+        <w:t>&gt;-O &lt;filename&gt;.csv</w:t>
       </w:r>
     </w:p>
     <w:p>
@@ -1139,10 +1316,12 @@
         <w:t>‘&lt;</w:t>
       </w:r>
       <w:proofErr w:type="spellStart"/>
+      <w:proofErr w:type="gramStart"/>
       <w:r>
         <w:t>filename.extension</w:t>
       </w:r>
       <w:proofErr w:type="spellEnd"/>
+      <w:proofErr w:type="gramEnd"/>
       <w:r>
         <w:t>&gt;’: {‘format’: ‘&lt;format&gt;’}</w:t>
       </w:r>
@@ -1173,7 +1352,15 @@
     <w:p>
       <w:r>
         <w:tab/>
-        <w:t>‘FEEDS” : {</w:t>
+        <w:t>‘FEEDS</w:t>
+      </w:r>
+      <w:proofErr w:type="gramStart"/>
+      <w:r>
+        <w:t>” :</w:t>
+      </w:r>
+      <w:proofErr w:type="gramEnd"/>
+      <w:r>
+        <w:t xml:space="preserve"> {</w:t>
       </w:r>
     </w:p>
     <w:p>
@@ -1182,23 +1369,17 @@
       </w:r>
       <w:r>
         <w:tab/>
-      </w:r>
-      <w:r>
         <w:t>‘&lt;</w:t>
       </w:r>
       <w:proofErr w:type="spellStart"/>
+      <w:proofErr w:type="gramStart"/>
       <w:r>
         <w:t>filename.extension</w:t>
       </w:r>
       <w:proofErr w:type="spellEnd"/>
-      <w:r>
-        <w:t>&gt;’: {‘format’: ‘&lt;format&gt;’</w:t>
-      </w:r>
-      <w:r>
-        <w:t>, ‘overwrite’ : True</w:t>
-      </w:r>
-      <w:r>
-        <w:t>}</w:t>
+      <w:proofErr w:type="gramEnd"/>
+      <w:r>
+        <w:t>&gt;’: {‘format’: ‘&lt;format&gt;’, ‘overwrite’ : True}</w:t>
       </w:r>
     </w:p>
     <w:p>

</xml_diff>